<commit_message>
atualização do relatório com limitações e informações sobre o dashboard
</commit_message>
<xml_diff>
--- a/inst/relatorios/2-descritiva.docx
+++ b/inst/relatorios/2-descritiva.docx
@@ -29,7 +29,7 @@
         <w:pStyle w:val="Data"/>
       </w:pPr>
       <w:r>
-        <w:t xml:space="preserve">15/02/2023</w:t>
+        <w:t xml:space="preserve">2023-05-22</w:t>
       </w:r>
     </w:p>
     <w:bookmarkStart w:id="21" w:name="introdução"/>
@@ -312,7 +312,7 @@
     </w:p>
     <w:bookmarkEnd w:id="20"/>
     <w:bookmarkEnd w:id="21"/>
-    <w:bookmarkStart w:id="26" w:name="bases-de-dados"/>
+    <w:bookmarkStart w:id="37" w:name="bases-de-dados"/>
     <w:p>
       <w:pPr>
         <w:pStyle w:val="Ttulo1"/>
@@ -708,14 +708,13 @@
       </w:r>
     </w:p>
     <w:bookmarkEnd w:id="25"/>
-    <w:bookmarkEnd w:id="26"/>
-    <w:bookmarkStart w:id="144" w:name="análises"/>
+    <w:bookmarkStart w:id="26" w:name="limitações"/>
     <w:p>
       <w:pPr>
-        <w:pStyle w:val="Ttulo1"/>
-      </w:pPr>
-      <w:r>
-        <w:t xml:space="preserve">Análises</w:t>
+        <w:pStyle w:val="Ttulo2"/>
+      </w:pPr>
+      <w:r>
+        <w:t xml:space="preserve">Limitações</w:t>
       </w:r>
     </w:p>
     <w:p>
@@ -723,10 +722,1297 @@
         <w:pStyle w:val="FirstParagraph"/>
       </w:pPr>
       <w:r>
+        <w:t xml:space="preserve">Abaixo, explicamos os motivos de algumas questões não serem investigadas, total ou parcialmente, por conta das limitações das bases de dados. Além disso, mencionamos quais seriam os dados necessários para que as perguntas possam ser respondidas integralmente. É importante que muitas dessas informações não existem de forma estruturada no momento, podendo ser interpretadas como sugestões de melhorias dos dados públicos para utilização em estudos futuros.</w:t>
+      </w:r>
+    </w:p>
+    <w:tbl>
+      <w:tblPr>
+        <w:tblStyle w:val="Table"/>
+        <w:tblW w:type="pct" w:w="5000"/>
+        <w:tblLook w:firstRow="1" w:lastRow="0" w:firstColumn="0" w:lastColumn="0" w:noHBand="0" w:noVBand="0" w:val="0020"/>
+        <w:jc w:val="start"/>
+      </w:tblPr>
+      <w:tblGrid>
+        <w:gridCol w:w="100"/>
+        <w:gridCol w:w="162"/>
+        <w:gridCol w:w="338"/>
+        <w:gridCol w:w="3421"/>
+        <w:gridCol w:w="3897"/>
+      </w:tblGrid>
+      <w:tr>
+        <w:trPr>
+          <w:tblHeader w:val="true"/>
+        </w:trPr>
+        <w:tc>
+          <w:tcPr/>
+          <w:p>
+            <w:pPr>
+              <w:pStyle w:val="Compact"/>
+              <w:jc w:val="right"/>
+            </w:pPr>
+            <w:r>
+              <w:t xml:space="preserve">Questão</w:t>
+            </w:r>
+          </w:p>
+        </w:tc>
+        <w:tc>
+          <w:tcPr/>
+          <w:p>
+            <w:pPr>
+              <w:pStyle w:val="Compact"/>
+              <w:jc w:val="left"/>
+            </w:pPr>
+            <w:r>
+              <w:t xml:space="preserve">Respondida</w:t>
+            </w:r>
+          </w:p>
+        </w:tc>
+        <w:tc>
+          <w:tcPr/>
+          <w:p>
+            <w:pPr>
+              <w:pStyle w:val="Compact"/>
+              <w:jc w:val="left"/>
+            </w:pPr>
+            <w:r>
+              <w:t xml:space="preserve">Bases de dados utilizadas</w:t>
+            </w:r>
+          </w:p>
+        </w:tc>
+        <w:tc>
+          <w:tcPr/>
+          <w:p>
+            <w:pPr>
+              <w:pStyle w:val="Compact"/>
+              <w:jc w:val="left"/>
+            </w:pPr>
+            <w:r>
+              <w:t xml:space="preserve">Limitação</w:t>
+            </w:r>
+          </w:p>
+        </w:tc>
+        <w:tc>
+          <w:tcPr/>
+          <w:p>
+            <w:pPr>
+              <w:pStyle w:val="Compact"/>
+              <w:jc w:val="left"/>
+            </w:pPr>
+            <w:r>
+              <w:t xml:space="preserve">Base de dados necessária</w:t>
+            </w:r>
+          </w:p>
+        </w:tc>
+      </w:tr>
+      <w:tr>
+        <w:tc>
+          <w:tcPr/>
+          <w:p>
+            <w:pPr>
+              <w:pStyle w:val="Compact"/>
+              <w:jc w:val="right"/>
+            </w:pPr>
+            <w:r>
+              <w:t xml:space="preserve">1</w:t>
+            </w:r>
+          </w:p>
+        </w:tc>
+        <w:tc>
+          <w:tcPr/>
+          <w:p>
+            <w:pPr>
+              <w:pStyle w:val="Compact"/>
+              <w:jc w:val="left"/>
+            </w:pPr>
+            <w:r>
+              <w:t xml:space="preserve">Parcialmente</w:t>
+            </w:r>
+          </w:p>
+        </w:tc>
+        <w:tc>
+          <w:tcPr/>
+          <w:p>
+            <w:pPr>
+              <w:pStyle w:val="Compact"/>
+              <w:jc w:val="left"/>
+            </w:pPr>
+            <w:r>
+              <w:t xml:space="preserve">sirenejud, datajud, TRF1</w:t>
+            </w:r>
+          </w:p>
+        </w:tc>
+        <w:tc>
+          <w:tcPr/>
+          <w:p>
+            <w:pPr>
+              <w:pStyle w:val="Compact"/>
+              <w:jc w:val="left"/>
+            </w:pPr>
+            <w:r>
+              <w:t xml:space="preserve">As atividades só podem ser investigadas através dos assuntos processuais disponíveis.</w:t>
+            </w:r>
+          </w:p>
+        </w:tc>
+        <w:tc>
+          <w:tcPr/>
+          <w:p>
+            <w:pPr>
+              <w:pStyle w:val="Compact"/>
+              <w:jc w:val="left"/>
+            </w:pPr>
+            <w:r>
+              <w:t xml:space="preserve">Amostra (ou a totalidade) de petições iniciais de processos envolvendo lavagem de bens e capitais no recorte regional da pesquisa, verificando quais casos envolvem crimes ambientais ou não. Em seguida, levantar, nos casos identificados, as principais atividades envolvidas.</w:t>
+            </w:r>
+          </w:p>
+        </w:tc>
+      </w:tr>
+      <w:tr>
+        <w:tc>
+          <w:tcPr/>
+          <w:p>
+            <w:pPr>
+              <w:pStyle w:val="Compact"/>
+              <w:jc w:val="right"/>
+            </w:pPr>
+            <w:r>
+              <w:t xml:space="preserve">2</w:t>
+            </w:r>
+          </w:p>
+        </w:tc>
+        <w:tc>
+          <w:tcPr/>
+          <w:p>
+            <w:pPr>
+              <w:pStyle w:val="Compact"/>
+              <w:jc w:val="left"/>
+            </w:pPr>
+            <w:r>
+              <w:t xml:space="preserve">Parcialmente</w:t>
+            </w:r>
+          </w:p>
+        </w:tc>
+        <w:tc>
+          <w:tcPr/>
+          <w:p>
+            <w:pPr>
+              <w:pStyle w:val="Compact"/>
+              <w:jc w:val="left"/>
+            </w:pPr>
+            <w:r>
+              <w:t xml:space="preserve">sirenejud</w:t>
+            </w:r>
+          </w:p>
+        </w:tc>
+        <w:tc>
+          <w:tcPr/>
+          <w:p>
+            <w:pPr>
+              <w:pStyle w:val="Compact"/>
+              <w:jc w:val="left"/>
+            </w:pPr>
+            <w:r>
+              <w:t xml:space="preserve">Não é possível filtrar os casos envolvendo lavagem de bens e capitais em crimes ambientais na base do Sirenejud. A base do Datajud disponibilizada não contém informação das partes. A base do TRF1 apresenta informações incompletas de partes e poucos casos dentro do escopo.</w:t>
+            </w:r>
+          </w:p>
+        </w:tc>
+        <w:tc>
+          <w:tcPr/>
+          <w:p>
+            <w:pPr>
+              <w:pStyle w:val="Compact"/>
+              <w:jc w:val="left"/>
+            </w:pPr>
+            <w:r>
+              <w:t xml:space="preserve">A partir do filtro realizado para responder à Questão 1, obter as partes relacionadas. Ou seja, ao responder à Questão 1, seria possível responder à Questão 2 somente com os dados do Datajud.</w:t>
+            </w:r>
+          </w:p>
+        </w:tc>
+      </w:tr>
+      <w:tr>
+        <w:tc>
+          <w:tcPr/>
+          <w:p>
+            <w:pPr>
+              <w:pStyle w:val="Compact"/>
+              <w:jc w:val="right"/>
+            </w:pPr>
+            <w:r>
+              <w:t xml:space="preserve">3</w:t>
+            </w:r>
+          </w:p>
+        </w:tc>
+        <w:tc>
+          <w:tcPr/>
+          <w:p>
+            <w:pPr>
+              <w:pStyle w:val="Compact"/>
+              <w:jc w:val="left"/>
+            </w:pPr>
+            <w:r>
+              <w:t xml:space="preserve">Não</w:t>
+            </w:r>
+          </w:p>
+        </w:tc>
+        <w:tc>
+          <w:tcPr/>
+          <w:p>
+            <w:pPr>
+              <w:pStyle w:val="Compact"/>
+              <w:jc w:val="left"/>
+            </w:pPr>
+            <w:r>
+              <w:t xml:space="preserve">-</w:t>
+            </w:r>
+          </w:p>
+        </w:tc>
+        <w:tc>
+          <w:tcPr/>
+          <w:p>
+            <w:pPr>
+              <w:pStyle w:val="Compact"/>
+              <w:jc w:val="left"/>
+            </w:pPr>
+            <w:r>
+              <w:t xml:space="preserve">Análise jurídica, não quantitativa</w:t>
+            </w:r>
+          </w:p>
+        </w:tc>
+        <w:tc>
+          <w:tcPr/>
+          <w:p>
+            <w:pPr>
+              <w:pStyle w:val="Compact"/>
+              <w:jc w:val="left"/>
+            </w:pPr>
+            <w:r>
+              <w:t xml:space="preserve">-</w:t>
+            </w:r>
+          </w:p>
+        </w:tc>
+      </w:tr>
+      <w:tr>
+        <w:tc>
+          <w:tcPr/>
+          <w:p>
+            <w:pPr>
+              <w:pStyle w:val="Compact"/>
+              <w:jc w:val="right"/>
+            </w:pPr>
+            <w:r>
+              <w:t xml:space="preserve">4</w:t>
+            </w:r>
+          </w:p>
+        </w:tc>
+        <w:tc>
+          <w:tcPr/>
+          <w:p>
+            <w:pPr>
+              <w:pStyle w:val="Compact"/>
+              <w:jc w:val="left"/>
+            </w:pPr>
+            <w:r>
+              <w:t xml:space="preserve">Não</w:t>
+            </w:r>
+          </w:p>
+        </w:tc>
+        <w:tc>
+          <w:tcPr/>
+          <w:p>
+            <w:pPr>
+              <w:pStyle w:val="Compact"/>
+              <w:jc w:val="left"/>
+            </w:pPr>
+            <w:r>
+              <w:t xml:space="preserve">-</w:t>
+            </w:r>
+          </w:p>
+        </w:tc>
+        <w:tc>
+          <w:tcPr/>
+          <w:p>
+            <w:pPr>
+              <w:pStyle w:val="Compact"/>
+              <w:jc w:val="left"/>
+            </w:pPr>
+            <w:r>
+              <w:t xml:space="preserve">Análise jurídica, não quantitativa</w:t>
+            </w:r>
+          </w:p>
+        </w:tc>
+        <w:tc>
+          <w:tcPr/>
+          <w:p>
+            <w:pPr>
+              <w:pStyle w:val="Compact"/>
+              <w:jc w:val="left"/>
+            </w:pPr>
+            <w:r>
+              <w:t xml:space="preserve">-</w:t>
+            </w:r>
+          </w:p>
+        </w:tc>
+      </w:tr>
+      <w:tr>
+        <w:tc>
+          <w:tcPr/>
+          <w:p>
+            <w:pPr>
+              <w:pStyle w:val="Compact"/>
+              <w:jc w:val="right"/>
+            </w:pPr>
+            <w:r>
+              <w:t xml:space="preserve">5</w:t>
+            </w:r>
+          </w:p>
+        </w:tc>
+        <w:tc>
+          <w:tcPr/>
+          <w:p>
+            <w:pPr>
+              <w:pStyle w:val="Compact"/>
+              <w:jc w:val="left"/>
+            </w:pPr>
+            <w:r>
+              <w:t xml:space="preserve">Parcialmente</w:t>
+            </w:r>
+          </w:p>
+        </w:tc>
+        <w:tc>
+          <w:tcPr/>
+          <w:p>
+            <w:pPr>
+              <w:pStyle w:val="Compact"/>
+              <w:jc w:val="left"/>
+            </w:pPr>
+            <w:r>
+              <w:t xml:space="preserve">Igual à questão 1</w:t>
+            </w:r>
+          </w:p>
+        </w:tc>
+        <w:tc>
+          <w:tcPr/>
+          <w:p>
+            <w:pPr>
+              <w:pStyle w:val="Compact"/>
+              <w:jc w:val="left"/>
+            </w:pPr>
+            <w:r>
+              <w:t xml:space="preserve">Igual à Questão 1</w:t>
+            </w:r>
+          </w:p>
+        </w:tc>
+        <w:tc>
+          <w:tcPr/>
+          <w:p>
+            <w:pPr>
+              <w:pStyle w:val="Compact"/>
+              <w:jc w:val="left"/>
+            </w:pPr>
+            <w:r>
+              <w:t xml:space="preserve">Igual à Questão 1</w:t>
+            </w:r>
+          </w:p>
+        </w:tc>
+      </w:tr>
+      <w:tr>
+        <w:tc>
+          <w:tcPr/>
+          <w:p>
+            <w:pPr>
+              <w:pStyle w:val="Compact"/>
+              <w:jc w:val="right"/>
+            </w:pPr>
+            <w:r>
+              <w:t xml:space="preserve">6</w:t>
+            </w:r>
+          </w:p>
+        </w:tc>
+        <w:tc>
+          <w:tcPr/>
+          <w:p>
+            <w:pPr>
+              <w:pStyle w:val="Compact"/>
+              <w:jc w:val="left"/>
+            </w:pPr>
+            <w:r>
+              <w:t xml:space="preserve">Não</w:t>
+            </w:r>
+          </w:p>
+        </w:tc>
+        <w:tc>
+          <w:tcPr/>
+          <w:p>
+            <w:pPr>
+              <w:pStyle w:val="Compact"/>
+              <w:jc w:val="left"/>
+            </w:pPr>
+            <w:r>
+              <w:t xml:space="preserve">-</w:t>
+            </w:r>
+          </w:p>
+        </w:tc>
+        <w:tc>
+          <w:tcPr/>
+          <w:p>
+            <w:pPr>
+              <w:pStyle w:val="Compact"/>
+              <w:jc w:val="left"/>
+            </w:pPr>
+            <w:r>
+              <w:t xml:space="preserve">As bases do Datajud e do Sirenejud não têm informações das sentenças. Na base do TRF1 as sentenças estão disponíveis, mas era inviável extrair as decisões, fundamentos jurídicos e razão de decidir de forma automática.</w:t>
+            </w:r>
+          </w:p>
+        </w:tc>
+        <w:tc>
+          <w:tcPr/>
+          <w:p>
+            <w:pPr>
+              <w:pStyle w:val="Compact"/>
+              <w:jc w:val="left"/>
+            </w:pPr>
+            <w:r>
+              <w:t xml:space="preserve">Seria necessário realizar um estudo com classificação manual das peças a partir de amostragem, ou então um estudo de classificação utilizando técnicas de mineração de texto ou ferramentas de inteligência artificial, que estavam fora do escopo da pesquisa</w:t>
+            </w:r>
+          </w:p>
+        </w:tc>
+      </w:tr>
+      <w:tr>
+        <w:tc>
+          <w:tcPr/>
+          <w:p>
+            <w:pPr>
+              <w:pStyle w:val="Compact"/>
+              <w:jc w:val="right"/>
+            </w:pPr>
+            <w:r>
+              <w:t xml:space="preserve">7</w:t>
+            </w:r>
+          </w:p>
+        </w:tc>
+        <w:tc>
+          <w:tcPr/>
+          <w:p>
+            <w:pPr>
+              <w:pStyle w:val="Compact"/>
+              <w:jc w:val="left"/>
+            </w:pPr>
+            <w:r>
+              <w:t xml:space="preserve">Não</w:t>
+            </w:r>
+          </w:p>
+        </w:tc>
+        <w:tc>
+          <w:tcPr/>
+          <w:p>
+            <w:pPr>
+              <w:pStyle w:val="Compact"/>
+              <w:jc w:val="left"/>
+            </w:pPr>
+            <w:r>
+              <w:t xml:space="preserve">-</w:t>
+            </w:r>
+          </w:p>
+        </w:tc>
+        <w:tc>
+          <w:tcPr/>
+          <w:p>
+            <w:pPr>
+              <w:pStyle w:val="Compact"/>
+              <w:jc w:val="left"/>
+            </w:pPr>
+            <w:r>
+              <w:t xml:space="preserve">Análise jurídica, não quantitativa</w:t>
+            </w:r>
+          </w:p>
+        </w:tc>
+        <w:tc>
+          <w:tcPr/>
+          <w:p>
+            <w:pPr>
+              <w:pStyle w:val="Compact"/>
+              <w:jc w:val="left"/>
+            </w:pPr>
+            <w:r>
+              <w:t xml:space="preserve">-</w:t>
+            </w:r>
+          </w:p>
+        </w:tc>
+      </w:tr>
+      <w:tr>
+        <w:tc>
+          <w:tcPr/>
+          <w:p>
+            <w:pPr>
+              <w:pStyle w:val="Compact"/>
+              <w:jc w:val="right"/>
+            </w:pPr>
+            <w:r>
+              <w:t xml:space="preserve">8</w:t>
+            </w:r>
+          </w:p>
+        </w:tc>
+        <w:tc>
+          <w:tcPr/>
+          <w:p>
+            <w:pPr>
+              <w:pStyle w:val="Compact"/>
+              <w:jc w:val="left"/>
+            </w:pPr>
+            <w:r>
+              <w:t xml:space="preserve">Parcialmente</w:t>
+            </w:r>
+          </w:p>
+        </w:tc>
+        <w:tc>
+          <w:tcPr/>
+          <w:p>
+            <w:pPr>
+              <w:pStyle w:val="Compact"/>
+              <w:jc w:val="left"/>
+            </w:pPr>
+            <w:r>
+              <w:t xml:space="preserve">Igual à questão 2</w:t>
+            </w:r>
+          </w:p>
+        </w:tc>
+        <w:tc>
+          <w:tcPr/>
+          <w:p>
+            <w:pPr>
+              <w:pStyle w:val="Compact"/>
+              <w:jc w:val="left"/>
+            </w:pPr>
+            <w:r>
+              <w:t xml:space="preserve">Igual à Questão 2</w:t>
+            </w:r>
+          </w:p>
+        </w:tc>
+        <w:tc>
+          <w:tcPr/>
+          <w:p>
+            <w:pPr>
+              <w:pStyle w:val="Compact"/>
+              <w:jc w:val="left"/>
+            </w:pPr>
+            <w:r>
+              <w:t xml:space="preserve">Igual à Questão 2</w:t>
+            </w:r>
+          </w:p>
+        </w:tc>
+      </w:tr>
+      <w:tr>
+        <w:tc>
+          <w:tcPr/>
+          <w:p>
+            <w:pPr>
+              <w:pStyle w:val="Compact"/>
+              <w:jc w:val="right"/>
+            </w:pPr>
+            <w:r>
+              <w:t xml:space="preserve">9</w:t>
+            </w:r>
+          </w:p>
+        </w:tc>
+        <w:tc>
+          <w:tcPr/>
+          <w:p>
+            <w:pPr>
+              <w:pStyle w:val="Compact"/>
+              <w:jc w:val="left"/>
+            </w:pPr>
+            <w:r>
+              <w:t xml:space="preserve">Não</w:t>
+            </w:r>
+          </w:p>
+        </w:tc>
+        <w:tc>
+          <w:tcPr/>
+          <w:p>
+            <w:pPr>
+              <w:pStyle w:val="Compact"/>
+              <w:jc w:val="left"/>
+            </w:pPr>
+            <w:r>
+              <w:t xml:space="preserve">NA</w:t>
+            </w:r>
+          </w:p>
+        </w:tc>
+        <w:tc>
+          <w:tcPr/>
+          <w:p>
+            <w:pPr>
+              <w:pStyle w:val="Compact"/>
+              <w:jc w:val="left"/>
+            </w:pPr>
+            <w:r>
+              <w:t xml:space="preserve">Igual à Questão 6</w:t>
+            </w:r>
+          </w:p>
+        </w:tc>
+        <w:tc>
+          <w:tcPr/>
+          <w:p>
+            <w:pPr>
+              <w:pStyle w:val="Compact"/>
+              <w:jc w:val="left"/>
+            </w:pPr>
+            <w:r>
+              <w:t xml:space="preserve">Igual à Questão 6, adicionando-se a dificuldade de informações adicionais como desconsideração da personalidade jurídica não são, necessariamente, mencionadas nas decisões. Seria, portanto, necessário analisar as movimentações processuais e outras peças dos processos para obter todas as informações desejadas.</w:t>
+            </w:r>
+          </w:p>
+        </w:tc>
+      </w:tr>
+      <w:tr>
+        <w:tc>
+          <w:tcPr/>
+          <w:p>
+            <w:pPr>
+              <w:pStyle w:val="Compact"/>
+              <w:jc w:val="right"/>
+            </w:pPr>
+            <w:r>
+              <w:t xml:space="preserve">10</w:t>
+            </w:r>
+          </w:p>
+        </w:tc>
+        <w:tc>
+          <w:tcPr/>
+          <w:p>
+            <w:pPr>
+              <w:pStyle w:val="Compact"/>
+              <w:jc w:val="left"/>
+            </w:pPr>
+            <w:r>
+              <w:t xml:space="preserve">Não</w:t>
+            </w:r>
+          </w:p>
+        </w:tc>
+        <w:tc>
+          <w:tcPr/>
+          <w:p>
+            <w:pPr>
+              <w:pStyle w:val="Compact"/>
+              <w:jc w:val="left"/>
+            </w:pPr>
+            <w:r>
+              <w:t xml:space="preserve">-</w:t>
+            </w:r>
+          </w:p>
+        </w:tc>
+        <w:tc>
+          <w:tcPr/>
+          <w:p>
+            <w:pPr>
+              <w:pStyle w:val="Compact"/>
+              <w:jc w:val="left"/>
+            </w:pPr>
+            <w:r>
+              <w:t xml:space="preserve">Análise jurídica, não quantitativa</w:t>
+            </w:r>
+          </w:p>
+        </w:tc>
+        <w:tc>
+          <w:tcPr/>
+          <w:p>
+            <w:pPr>
+              <w:pStyle w:val="Compact"/>
+              <w:jc w:val="left"/>
+            </w:pPr>
+            <w:r>
+              <w:t xml:space="preserve">-</w:t>
+            </w:r>
+          </w:p>
+        </w:tc>
+      </w:tr>
+      <w:tr>
+        <w:tc>
+          <w:tcPr/>
+          <w:p>
+            <w:pPr>
+              <w:pStyle w:val="Compact"/>
+              <w:jc w:val="right"/>
+            </w:pPr>
+            <w:r>
+              <w:t xml:space="preserve">11</w:t>
+            </w:r>
+          </w:p>
+        </w:tc>
+        <w:tc>
+          <w:tcPr/>
+          <w:p>
+            <w:pPr>
+              <w:pStyle w:val="Compact"/>
+              <w:jc w:val="left"/>
+            </w:pPr>
+            <w:r>
+              <w:t xml:space="preserve">Não</w:t>
+            </w:r>
+          </w:p>
+        </w:tc>
+        <w:tc>
+          <w:tcPr/>
+          <w:p>
+            <w:pPr>
+              <w:pStyle w:val="Compact"/>
+              <w:jc w:val="left"/>
+            </w:pPr>
+            <w:r>
+              <w:t xml:space="preserve">-</w:t>
+            </w:r>
+          </w:p>
+        </w:tc>
+        <w:tc>
+          <w:tcPr/>
+          <w:p>
+            <w:pPr>
+              <w:pStyle w:val="Compact"/>
+              <w:jc w:val="left"/>
+            </w:pPr>
+            <w:r>
+              <w:t xml:space="preserve">Análise jurídica, não quantitativa</w:t>
+            </w:r>
+          </w:p>
+        </w:tc>
+        <w:tc>
+          <w:tcPr/>
+          <w:p>
+            <w:pPr>
+              <w:pStyle w:val="Compact"/>
+              <w:jc w:val="left"/>
+            </w:pPr>
+            <w:r>
+              <w:t xml:space="preserve">-</w:t>
+            </w:r>
+          </w:p>
+        </w:tc>
+      </w:tr>
+      <w:tr>
+        <w:tc>
+          <w:tcPr/>
+          <w:p>
+            <w:pPr>
+              <w:pStyle w:val="Compact"/>
+              <w:jc w:val="right"/>
+            </w:pPr>
+            <w:r>
+              <w:t xml:space="preserve">12</w:t>
+            </w:r>
+          </w:p>
+        </w:tc>
+        <w:tc>
+          <w:tcPr/>
+          <w:p>
+            <w:pPr>
+              <w:pStyle w:val="Compact"/>
+              <w:jc w:val="left"/>
+            </w:pPr>
+            <w:r>
+              <w:t xml:space="preserve">Parcialmente</w:t>
+            </w:r>
+          </w:p>
+        </w:tc>
+        <w:tc>
+          <w:tcPr/>
+          <w:p>
+            <w:pPr>
+              <w:pStyle w:val="Compact"/>
+              <w:jc w:val="left"/>
+            </w:pPr>
+            <w:r>
+              <w:t xml:space="preserve">sirenejud, datajud, sinesp</w:t>
+            </w:r>
+          </w:p>
+        </w:tc>
+        <w:tc>
+          <w:tcPr/>
+          <w:p>
+            <w:pPr>
+              <w:pStyle w:val="Compact"/>
+              <w:jc w:val="left"/>
+            </w:pPr>
+            <w:r>
+              <w:t xml:space="preserve">A base do SINESP mostra apenas informações sobre crimes contra a vida, não ameaça. Além disso, não é possível filtrar os casos envolvendo lavagen de bens e capitais em crimes ambientais nas bases do Sirenejud e Datajud.</w:t>
+            </w:r>
+          </w:p>
+        </w:tc>
+        <w:tc>
+          <w:tcPr/>
+          <w:p>
+            <w:pPr>
+              <w:pStyle w:val="Compact"/>
+              <w:jc w:val="left"/>
+            </w:pPr>
+            <w:r>
+              <w:t xml:space="preserve">Além do filtro realizado para responder à Questão 1</w:t>
+            </w:r>
+          </w:p>
+        </w:tc>
+      </w:tr>
+      <w:tr>
+        <w:tc>
+          <w:tcPr/>
+          <w:p>
+            <w:pPr>
+              <w:pStyle w:val="Compact"/>
+              <w:jc w:val="right"/>
+            </w:pPr>
+            <w:r>
+              <w:t xml:space="preserve">13</w:t>
+            </w:r>
+          </w:p>
+        </w:tc>
+        <w:tc>
+          <w:tcPr/>
+          <w:p>
+            <w:pPr>
+              <w:pStyle w:val="Compact"/>
+              <w:jc w:val="left"/>
+            </w:pPr>
+            <w:r>
+              <w:t xml:space="preserve">Não</w:t>
+            </w:r>
+          </w:p>
+        </w:tc>
+        <w:tc>
+          <w:tcPr/>
+          <w:p>
+            <w:pPr>
+              <w:pStyle w:val="Compact"/>
+              <w:jc w:val="left"/>
+            </w:pPr>
+            <w:r>
+              <w:t xml:space="preserve">-</w:t>
+            </w:r>
+          </w:p>
+        </w:tc>
+        <w:tc>
+          <w:tcPr/>
+          <w:p>
+            <w:pPr>
+              <w:pStyle w:val="Compact"/>
+              <w:jc w:val="left"/>
+            </w:pPr>
+            <w:r>
+              <w:t xml:space="preserve">Não é possível filtrar os casos envolvendo conflitos fundiários com crimes ambientais ou crimes contra a vida com os dados disponíveis.</w:t>
+            </w:r>
+          </w:p>
+        </w:tc>
+        <w:tc>
+          <w:tcPr/>
+          <w:p>
+            <w:pPr>
+              <w:pStyle w:val="Compact"/>
+              <w:jc w:val="left"/>
+            </w:pPr>
+            <w:r>
+              <w:t xml:space="preserve">Seria necessário que esse assunto estivesse disponível nas Tabelas Processuais Unificadas (TPU). Além disso, os casos envolvendo crimes fundiários devem ser marcados com os assuntos de crime ambiental ou crime contra a vida, quando este for o caso.</w:t>
+            </w:r>
+          </w:p>
+        </w:tc>
+      </w:tr>
+      <w:tr>
+        <w:tc>
+          <w:tcPr/>
+          <w:p>
+            <w:pPr>
+              <w:pStyle w:val="Compact"/>
+              <w:jc w:val="right"/>
+            </w:pPr>
+            <w:r>
+              <w:t xml:space="preserve">14</w:t>
+            </w:r>
+          </w:p>
+        </w:tc>
+        <w:tc>
+          <w:tcPr/>
+          <w:p>
+            <w:pPr>
+              <w:pStyle w:val="Compact"/>
+              <w:jc w:val="left"/>
+            </w:pPr>
+            <w:r>
+              <w:t xml:space="preserve">Sim</w:t>
+            </w:r>
+          </w:p>
+        </w:tc>
+        <w:tc>
+          <w:tcPr/>
+          <w:p>
+            <w:pPr>
+              <w:pStyle w:val="Compact"/>
+              <w:jc w:val="left"/>
+            </w:pPr>
+            <w:r>
+              <w:t xml:space="preserve">sirenejud</w:t>
+            </w:r>
+          </w:p>
+        </w:tc>
+        <w:tc>
+          <w:tcPr/>
+          <w:p>
+            <w:pPr>
+              <w:pStyle w:val="Compact"/>
+              <w:jc w:val="left"/>
+            </w:pPr>
+            <w:r>
+              <w:t xml:space="preserve">A Questão 14 envolve apenas a análise do tempo médio de duração de ações criminais que envolvem a temática ambiental, sem o recorte de processos envolvendo lavagem de bens e capitais. Portanto, a análise realizada responde à pergunta de forma integral.</w:t>
+            </w:r>
+          </w:p>
+        </w:tc>
+        <w:tc>
+          <w:tcPr/>
+          <w:p>
+            <w:pPr>
+              <w:pStyle w:val="Compact"/>
+              <w:jc w:val="left"/>
+            </w:pPr>
+            <w:r>
+              <w:t xml:space="preserve">-</w:t>
+            </w:r>
+          </w:p>
+        </w:tc>
+      </w:tr>
+      <w:tr>
+        <w:tc>
+          <w:tcPr/>
+          <w:p>
+            <w:pPr>
+              <w:pStyle w:val="Compact"/>
+              <w:jc w:val="right"/>
+            </w:pPr>
+            <w:r>
+              <w:t xml:space="preserve">15</w:t>
+            </w:r>
+          </w:p>
+        </w:tc>
+        <w:tc>
+          <w:tcPr/>
+          <w:p>
+            <w:pPr>
+              <w:pStyle w:val="Compact"/>
+              <w:jc w:val="left"/>
+            </w:pPr>
+            <w:r>
+              <w:t xml:space="preserve">Não</w:t>
+            </w:r>
+          </w:p>
+        </w:tc>
+        <w:tc>
+          <w:tcPr/>
+          <w:p>
+            <w:pPr>
+              <w:pStyle w:val="Compact"/>
+              <w:jc w:val="left"/>
+            </w:pPr>
+            <w:r>
+              <w:t xml:space="preserve">-</w:t>
+            </w:r>
+          </w:p>
+        </w:tc>
+        <w:tc>
+          <w:tcPr/>
+          <w:p>
+            <w:pPr>
+              <w:pStyle w:val="Compact"/>
+              <w:jc w:val="left"/>
+            </w:pPr>
+            <w:r>
+              <w:t xml:space="preserve">Não é possível filtrar os casos envolvendo crimes contra a vida ou ameaça contra pessoas ligadas à defesa do meio ambiente ou de movimentos relacionados à proteção de populações indígenas e/ou povos tradicionais com os dados disponíveis.</w:t>
+            </w:r>
+          </w:p>
+        </w:tc>
+        <w:tc>
+          <w:tcPr/>
+          <w:p>
+            <w:pPr>
+              <w:pStyle w:val="Compact"/>
+              <w:jc w:val="left"/>
+            </w:pPr>
+            <w:r>
+              <w:t xml:space="preserve">Seria necessário que esse assunto estivesse disponível nas Tabelas Processuais Unificadas (TPU).</w:t>
+            </w:r>
+          </w:p>
+        </w:tc>
+      </w:tr>
+      <w:tr>
+        <w:tc>
+          <w:tcPr/>
+          <w:p>
+            <w:pPr>
+              <w:pStyle w:val="Compact"/>
+              <w:jc w:val="right"/>
+            </w:pPr>
+            <w:r>
+              <w:t xml:space="preserve">16</w:t>
+            </w:r>
+          </w:p>
+        </w:tc>
+        <w:tc>
+          <w:tcPr/>
+          <w:p>
+            <w:pPr>
+              <w:pStyle w:val="Compact"/>
+              <w:jc w:val="left"/>
+            </w:pPr>
+            <w:r>
+              <w:t xml:space="preserve">Não</w:t>
+            </w:r>
+          </w:p>
+        </w:tc>
+        <w:tc>
+          <w:tcPr/>
+          <w:p>
+            <w:pPr>
+              <w:pStyle w:val="Compact"/>
+              <w:jc w:val="left"/>
+            </w:pPr>
+            <w:r>
+              <w:t xml:space="preserve">-</w:t>
+            </w:r>
+          </w:p>
+        </w:tc>
+        <w:tc>
+          <w:tcPr/>
+          <w:p>
+            <w:pPr>
+              <w:pStyle w:val="Compact"/>
+              <w:jc w:val="left"/>
+            </w:pPr>
+            <w:r>
+              <w:t xml:space="preserve">Igual à Questão 13</w:t>
+            </w:r>
+          </w:p>
+        </w:tc>
+        <w:tc>
+          <w:tcPr/>
+          <w:p>
+            <w:pPr>
+              <w:pStyle w:val="Compact"/>
+              <w:jc w:val="left"/>
+            </w:pPr>
+            <w:r>
+              <w:t xml:space="preserve">Igual à Questão 13</w:t>
+            </w:r>
+          </w:p>
+        </w:tc>
+      </w:tr>
+    </w:tbl>
+    <w:bookmarkEnd w:id="26"/>
+    <w:bookmarkStart w:id="36" w:name="dashboard"/>
+    <w:p>
+      <w:pPr>
+        <w:pStyle w:val="Ttulo2"/>
+      </w:pPr>
+      <w:r>
+        <w:t xml:space="preserve">Dashboard</w:t>
+      </w:r>
+    </w:p>
+    <w:p>
+      <w:pPr>
+        <w:pStyle w:val="FirstParagraph"/>
+      </w:pPr>
+      <w:r>
+        <w:t xml:space="preserve">Para complementar as análises do presente relatório, um</w:t>
+      </w:r>
+      <w:r>
+        <w:t xml:space="preserve"> </w:t>
+      </w:r>
+      <w:hyperlink r:id="rId27">
+        <w:r>
+          <w:rPr>
+            <w:rStyle w:val="Hyperlink"/>
+          </w:rPr>
+          <w:t xml:space="preserve">painel de análises estatísticas foi desenvolvido</w:t>
+        </w:r>
+      </w:hyperlink>
+      <w:r>
+        <w:t xml:space="preserve">. O painel apresenta informações que reforçam os achados da análise jurimétrica realizada. Por meio dos gráficos específicos disponibilizados no painel, é possível visualizar os dados relacionados aos processos ambientais aplicando filtros. Por exemplo, filtrando pelo TJAM, é possível obter os resultados da pesquisa (assuntos mais comuns, mapa e tempo dos processos) somente para o TJAM, como indicado na figura abaixo.</w:t>
+      </w:r>
+    </w:p>
+    <w:tbl>
+      <w:tblPr>
+        <w:tblStyle w:val="Table"/>
+        <w:tblW w:type="pct" w:w="5000"/>
+        <w:tblLook w:firstRow="0" w:lastRow="0" w:firstColumn="0" w:lastColumn="0" w:noHBand="0" w:noVBand="0" w:val="0000"/>
+        <w:jc w:val="start"/>
+      </w:tblPr>
+      <w:tblGrid>
+        <w:gridCol w:w="7920"/>
+      </w:tblGrid>
+      <w:tr>
+        <w:tc>
+          <w:tcPr/>
+          <w:bookmarkStart w:id="31" w:name="fig-dashboard1"/>
+          <w:p>
+            <w:pPr>
+              <w:jc w:val="center"/>
+            </w:pPr>
+            <w:r>
+              <w:drawing>
+                <wp:inline>
+                  <wp:extent cx="5969000" cy="3214357"/>
+                  <wp:effectExtent b="0" l="0" r="0" t="0"/>
+                  <wp:docPr descr="" title="" id="29" name="Picture"/>
+                  <a:graphic>
+                    <a:graphicData uri="http://schemas.openxmlformats.org/drawingml/2006/picture">
+                      <pic:pic>
+                        <pic:nvPicPr>
+                          <pic:cNvPr descr="assets/img/dashboard1.png" id="30" name="Picture"/>
+                          <pic:cNvPicPr>
+                            <a:picLocks noChangeArrowheads="1" noChangeAspect="1"/>
+                          </pic:cNvPicPr>
+                        </pic:nvPicPr>
+                        <pic:blipFill>
+                          <a:blip r:embed="rId28"/>
+                          <a:stretch>
+                            <a:fillRect/>
+                          </a:stretch>
+                        </pic:blipFill>
+                        <pic:spPr bwMode="auto">
+                          <a:xfrm>
+                            <a:off x="0" y="0"/>
+                            <a:ext cx="5969000" cy="3214357"/>
+                          </a:xfrm>
+                          <a:prstGeom prst="rect">
+                            <a:avLst/>
+                          </a:prstGeom>
+                          <a:noFill/>
+                          <a:ln w="9525">
+                            <a:noFill/>
+                            <a:headEnd/>
+                            <a:tailEnd/>
+                          </a:ln>
+                        </pic:spPr>
+                      </pic:pic>
+                    </a:graphicData>
+                  </a:graphic>
+                </wp:inline>
+              </w:drawing>
+            </w:r>
+          </w:p>
+          <w:p>
+            <w:pPr>
+              <w:jc w:val="center"/>
+            </w:pPr>
+            <w:pPr>
+              <w:jc w:val="start"/>
+              <w:spacing w:before="200"/>
+              <w:pStyle w:val="ImageCaption"/>
+            </w:pPr>
+            <w:r>
+              <w:t xml:space="preserve">Figura 1: Filtro no dashboard da base SirejeJud em processos do TJAM.</w:t>
+            </w:r>
+          </w:p>
+          <w:bookmarkEnd w:id="31"/>
+        </w:tc>
+      </w:tr>
+    </w:tbl>
+    <w:p>
+      <w:pPr>
+        <w:pStyle w:val="Corpodetexto"/>
+      </w:pPr>
+      <w:r>
+        <w:t xml:space="preserve">Outro filtro relevante é o de ano do processo, que permite identificar os padrões (tempo, assuntos, distribuição regional) no período selecionado. Essa informação é útil para compreender a distribuição temporal dos processos e pode auxiliar na identificação de períodos mais críticos. Ao relacionar esses dados com as respostas da análise descritiva, é possível fortalecer as conclusões sobre a distribuição dos processos e a atuação do sistema jurídico em diferentes localidades.</w:t>
+      </w:r>
+    </w:p>
+    <w:tbl>
+      <w:tblPr>
+        <w:tblStyle w:val="Table"/>
+        <w:tblW w:type="pct" w:w="5000"/>
+        <w:tblLook w:firstRow="0" w:lastRow="0" w:firstColumn="0" w:lastColumn="0" w:noHBand="0" w:noVBand="0" w:val="0000"/>
+        <w:jc w:val="start"/>
+      </w:tblPr>
+      <w:tblGrid>
+        <w:gridCol w:w="7920"/>
+      </w:tblGrid>
+      <w:tr>
+        <w:tc>
+          <w:tcPr/>
+          <w:bookmarkStart w:id="35" w:name="fig-dashboard2"/>
+          <w:p>
+            <w:pPr>
+              <w:jc w:val="center"/>
+            </w:pPr>
+            <w:r>
+              <w:drawing>
+                <wp:inline>
+                  <wp:extent cx="5969000" cy="3119826"/>
+                  <wp:effectExtent b="0" l="0" r="0" t="0"/>
+                  <wp:docPr descr="" title="" id="33" name="Picture"/>
+                  <a:graphic>
+                    <a:graphicData uri="http://schemas.openxmlformats.org/drawingml/2006/picture">
+                      <pic:pic>
+                        <pic:nvPicPr>
+                          <pic:cNvPr descr="assets/img/dashboard2.png" id="34" name="Picture"/>
+                          <pic:cNvPicPr>
+                            <a:picLocks noChangeArrowheads="1" noChangeAspect="1"/>
+                          </pic:cNvPicPr>
+                        </pic:nvPicPr>
+                        <pic:blipFill>
+                          <a:blip r:embed="rId32"/>
+                          <a:stretch>
+                            <a:fillRect/>
+                          </a:stretch>
+                        </pic:blipFill>
+                        <pic:spPr bwMode="auto">
+                          <a:xfrm>
+                            <a:off x="0" y="0"/>
+                            <a:ext cx="5969000" cy="3119826"/>
+                          </a:xfrm>
+                          <a:prstGeom prst="rect">
+                            <a:avLst/>
+                          </a:prstGeom>
+                          <a:noFill/>
+                          <a:ln w="9525">
+                            <a:noFill/>
+                            <a:headEnd/>
+                            <a:tailEnd/>
+                          </a:ln>
+                        </pic:spPr>
+                      </pic:pic>
+                    </a:graphicData>
+                  </a:graphic>
+                </wp:inline>
+              </w:drawing>
+            </w:r>
+          </w:p>
+          <w:p>
+            <w:pPr>
+              <w:jc w:val="center"/>
+            </w:pPr>
+            <w:pPr>
+              <w:jc w:val="start"/>
+              <w:spacing w:before="200"/>
+              <w:pStyle w:val="ImageCaption"/>
+            </w:pPr>
+            <w:r>
+              <w:t xml:space="preserve">Figura 2: Filtro no dashboard da base SirejeJud em processos entre 2011 e 2015.</w:t>
+            </w:r>
+          </w:p>
+          <w:bookmarkEnd w:id="35"/>
+        </w:tc>
+      </w:tr>
+    </w:tbl>
+    <w:bookmarkEnd w:id="36"/>
+    <w:bookmarkEnd w:id="37"/>
+    <w:bookmarkStart w:id="155" w:name="análises"/>
+    <w:p>
+      <w:pPr>
+        <w:pStyle w:val="Ttulo1"/>
+      </w:pPr>
+      <w:r>
+        <w:t xml:space="preserve">Análises</w:t>
+      </w:r>
+    </w:p>
+    <w:p>
+      <w:pPr>
+        <w:pStyle w:val="FirstParagraph"/>
+      </w:pPr>
+      <w:r>
         <w:t xml:space="preserve">A seguir, apresentamos investigações sobre as questões norteadoras. Cada subseção é de uma das questões. As investigações mostram os resultados principais da análise descritiva.</w:t>
       </w:r>
     </w:p>
-    <w:bookmarkStart w:id="66" w:name="questão-1"/>
+    <w:bookmarkStart w:id="77" w:name="questão-1"/>
     <w:p>
       <w:pPr>
         <w:pStyle w:val="Ttulo2"/>
@@ -750,7 +2036,7 @@
         <w:t xml:space="preserve">: Quais são as atividades que conectam e alimentam a cadeia de fluxos de capitais que promovem o desmatamento?</w:t>
       </w:r>
     </w:p>
-    <w:bookmarkStart w:id="45" w:name="sirenejud-1"/>
+    <w:bookmarkStart w:id="56" w:name="sirenejud-1"/>
     <w:p>
       <w:pPr>
         <w:pStyle w:val="Ttulo3"/>
@@ -797,7 +2083,7 @@
         <w:t xml:space="preserve">. A classe com maior volume de processos é a ação civil pública. Essa classe geralmente não é a mais frequente em análises de processos, sendo uma característica específica desta base de dados.</w:t>
       </w:r>
     </w:p>
-    <w:bookmarkStart w:id="27" w:name="tbl-classe"/>
+    <w:bookmarkStart w:id="38" w:name="tbl-classe"/>
     <w:p>
       <w:pPr>
         <w:pStyle w:val="TableCaption"/>
@@ -811,6 +2097,7 @@
         <w:tblStyle w:val="Table"/>
         <w:tblW w:type="auto" w:w="0"/>
         <w:tblLook w:firstRow="1" w:lastRow="0" w:firstColumn="0" w:lastColumn="0" w:noHBand="0" w:noVBand="0" w:val="0020"/>
+        <w:jc w:val="start"/>
         <w:tblCaption w:val="Tabela 1: Dez classes mais comuns."/>
       </w:tblPr>
       <w:tblGrid>
@@ -1316,7 +2603,7 @@
         </w:tc>
       </w:tr>
     </w:tbl>
-    <w:bookmarkEnd w:id="27"/>
+    <w:bookmarkEnd w:id="38"/>
     <w:p>
       <w:pPr>
         <w:pStyle w:val="Corpodetexto"/>
@@ -1375,7 +2662,7 @@
         <w:t xml:space="preserve">estão bastante presentes nos dados. Por isso, é difícil medir quais são as atividades que conectam e alimentam a cadeia de fluxos de capitais que promovem o desmatamento apenas com essa informação.</w:t>
       </w:r>
     </w:p>
-    <w:bookmarkStart w:id="28" w:name="tbl-assunto"/>
+    <w:bookmarkStart w:id="39" w:name="tbl-assunto"/>
     <w:p>
       <w:pPr>
         <w:pStyle w:val="TableCaption"/>
@@ -1389,6 +2676,7 @@
         <w:tblStyle w:val="Table"/>
         <w:tblW w:type="auto" w:w="0"/>
         <w:tblLook w:firstRow="1" w:lastRow="0" w:firstColumn="0" w:lastColumn="0" w:noHBand="0" w:noVBand="0" w:val="0020"/>
+        <w:jc w:val="start"/>
         <w:tblCaption w:val="Tabela 2: Dez assuntos mais comuns. Um processo pode ter mais de um assunto."/>
       </w:tblPr>
       <w:tblGrid>
@@ -1894,7 +3182,7 @@
         </w:tc>
       </w:tr>
     </w:tbl>
-    <w:bookmarkEnd w:id="28"/>
+    <w:bookmarkEnd w:id="39"/>
     <w:p>
       <w:pPr>
         <w:pStyle w:val="Corpodetexto"/>
@@ -1910,7 +3198,7 @@
           <w:rPr>
             <w:rStyle w:val="Hyperlink"/>
           </w:rPr>
-          <w:t xml:space="preserve">Figura 1</w:t>
+          <w:t xml:space="preserve">Figura 3</w:t>
         </w:r>
       </w:hyperlink>
       <w:r>
@@ -1925,6 +3213,7 @@
         <w:tblStyle w:val="Table"/>
         <w:tblW w:type="pct" w:w="5000"/>
         <w:tblLook w:firstRow="0" w:lastRow="0" w:firstColumn="0" w:lastColumn="0" w:noHBand="0" w:noVBand="0" w:val="0000"/>
+        <w:jc w:val="start"/>
       </w:tblPr>
       <w:tblGrid>
         <w:gridCol w:w="7920"/>
@@ -1932,10 +3221,9 @@
       <w:tr>
         <w:tc>
           <w:tcPr/>
-          <w:bookmarkStart w:id="32" w:name="fig-mapa"/>
-          <w:p>
-            <w:pPr>
-              <w:pStyle w:val="Figure"/>
+          <w:bookmarkStart w:id="43" w:name="fig-mapa"/>
+          <w:p>
+            <w:pPr>
               <w:jc w:val="center"/>
             </w:pPr>
             <w:r>
@@ -1943,18 +3231,18 @@
                 <wp:inline>
                   <wp:extent cx="4620126" cy="3696101"/>
                   <wp:effectExtent b="0" l="0" r="0" t="0"/>
-                  <wp:docPr descr="" title="" id="30" name="Picture"/>
+                  <wp:docPr descr="" title="" id="41" name="Picture"/>
                   <a:graphic>
                     <a:graphicData uri="http://schemas.openxmlformats.org/drawingml/2006/picture">
                       <pic:pic>
                         <pic:nvPicPr>
-                          <pic:cNvPr descr="2-descritiva_files/figure-docx/fig-mapa-1.png" id="31" name="Picture"/>
+                          <pic:cNvPr descr="2-descritiva_files/figure-docx/fig-mapa-1.png" id="42" name="Picture"/>
                           <pic:cNvPicPr>
                             <a:picLocks noChangeArrowheads="1" noChangeAspect="1"/>
                           </pic:cNvPicPr>
                         </pic:nvPicPr>
                         <pic:blipFill>
-                          <a:blip r:embed="rId29"/>
+                          <a:blip r:embed="rId40"/>
                           <a:stretch>
                             <a:fillRect/>
                           </a:stretch>
@@ -1991,10 +3279,10 @@
               <w:pStyle w:val="ImageCaption"/>
             </w:pPr>
             <w:r>
-              <w:t xml:space="preserve">Figura 1: Pontos de distribuição dos processos</w:t>
-            </w:r>
-          </w:p>
-          <w:bookmarkEnd w:id="32"/>
+              <w:t xml:space="preserve">Figura 3: Pontos de distribuição dos processos</w:t>
+            </w:r>
+          </w:p>
+          <w:bookmarkEnd w:id="43"/>
         </w:tc>
       </w:tr>
     </w:tbl>
@@ -2023,7 +3311,7 @@
         <w:t xml:space="preserve">mostra os 10 municípios com mais processos. A maioria são capitais, o que é esperado, já que são municípios mais populosos.</w:t>
       </w:r>
     </w:p>
-    <w:bookmarkStart w:id="33" w:name="tbl-municipios"/>
+    <w:bookmarkStart w:id="44" w:name="tbl-municipios"/>
     <w:p>
       <w:pPr>
         <w:pStyle w:val="TableCaption"/>
@@ -2037,6 +3325,7 @@
         <w:tblStyle w:val="Table"/>
         <w:tblW w:type="auto" w:w="0"/>
         <w:tblLook w:firstRow="1" w:lastRow="0" w:firstColumn="0" w:lastColumn="0" w:noHBand="0" w:noVBand="0" w:val="0020"/>
+        <w:jc w:val="start"/>
         <w:tblCaption w:val="Tabela 3: Municípios com mais processos."/>
       </w:tblPr>
       <w:tblGrid>
@@ -2542,7 +3831,7 @@
         </w:tc>
       </w:tr>
     </w:tbl>
-    <w:bookmarkEnd w:id="33"/>
+    <w:bookmarkEnd w:id="44"/>
     <w:p>
       <w:pPr>
         <w:pStyle w:val="Corpodetexto"/>
@@ -2568,7 +3857,7 @@
         <w:t xml:space="preserve">mostra os municípios com maior litigiosidade (processos por 100 mil habitantes). É possível identificar que vários municípios pequenos (com menos de 10 mil habitantes) figuram entre os mais litigiosos.</w:t>
       </w:r>
     </w:p>
-    <w:bookmarkStart w:id="34" w:name="tbl-ilg"/>
+    <w:bookmarkStart w:id="45" w:name="tbl-ilg"/>
     <w:p>
       <w:pPr>
         <w:pStyle w:val="TableCaption"/>
@@ -2582,6 +3871,7 @@
         <w:tblStyle w:val="Table"/>
         <w:tblW w:type="auto" w:w="0"/>
         <w:tblLook w:firstRow="1" w:lastRow="0" w:firstColumn="0" w:lastColumn="0" w:noHBand="0" w:noVBand="0" w:val="0020"/>
+        <w:jc w:val="start"/>
         <w:tblCaption w:val="Tabela 4: Municípios com mais litigiosidade, considerando população do Censo IBGE de 2010."/>
       </w:tblPr>
       <w:tblGrid>
@@ -3011,7 +4301,7 @@
         </w:tc>
       </w:tr>
     </w:tbl>
-    <w:bookmarkEnd w:id="34"/>
+    <w:bookmarkEnd w:id="45"/>
     <w:p>
       <w:pPr>
         <w:pStyle w:val="Corpodetexto"/>
@@ -3037,7 +4327,7 @@
         <w:t xml:space="preserve">mostra os municípios com maior litigiosidade, considerando somente municípios com mais de 50 mil habitantes. Novamente aparecem algumas capitais e figuram entre os mais litigiosos o município de Altamira, que é o município com maior área no país.</w:t>
       </w:r>
     </w:p>
-    <w:bookmarkStart w:id="35" w:name="tbl-ilg-50k"/>
+    <w:bookmarkStart w:id="46" w:name="tbl-ilg-50k"/>
     <w:p>
       <w:pPr>
         <w:pStyle w:val="TableCaption"/>
@@ -3051,6 +4341,7 @@
         <w:tblStyle w:val="Table"/>
         <w:tblW w:type="auto" w:w="0"/>
         <w:tblLook w:firstRow="1" w:lastRow="0" w:firstColumn="0" w:lastColumn="0" w:noHBand="0" w:noVBand="0" w:val="0020"/>
+        <w:jc w:val="start"/>
         <w:tblCaption w:val="Tabela 5: Municípios com mais litigiosidade."/>
       </w:tblPr>
       <w:tblGrid>
@@ -3480,7 +4771,7 @@
         </w:tc>
       </w:tr>
     </w:tbl>
-    <w:bookmarkEnd w:id="35"/>
+    <w:bookmarkEnd w:id="46"/>
     <w:p>
       <w:pPr>
         <w:pStyle w:val="Corpodetexto"/>
@@ -3506,7 +4797,7 @@
         <w:t xml:space="preserve">mostra os municípios com maior litigiosidade por área, considerando somente municípios com mais de 5000 km² de área. Novamente aparecem algumas capitais e figura entre os mais litigiosos o município de Cuiabá.</w:t>
       </w:r>
     </w:p>
-    <w:bookmarkStart w:id="36" w:name="tbl-ila-50k"/>
+    <w:bookmarkStart w:id="47" w:name="tbl-ila-50k"/>
     <w:p>
       <w:pPr>
         <w:pStyle w:val="TableCaption"/>
@@ -3520,6 +4811,7 @@
         <w:tblStyle w:val="Table"/>
         <w:tblW w:type="auto" w:w="0"/>
         <w:tblLook w:firstRow="1" w:lastRow="0" w:firstColumn="0" w:lastColumn="0" w:noHBand="0" w:noVBand="0" w:val="0020"/>
+        <w:jc w:val="start"/>
         <w:tblCaption w:val="Tabela 6: Municípios com maiores taxas de processos por mil quilômetros quadrados."/>
       </w:tblPr>
       <w:tblGrid>
@@ -3949,7 +5241,7 @@
         </w:tc>
       </w:tr>
     </w:tbl>
-    <w:bookmarkEnd w:id="36"/>
+    <w:bookmarkEnd w:id="47"/>
     <w:p>
       <w:pPr>
         <w:pStyle w:val="Corpodetexto"/>
@@ -3965,7 +5257,7 @@
           <w:rPr>
             <w:rStyle w:val="Hyperlink"/>
           </w:rPr>
-          <w:t xml:space="preserve">Figura 2</w:t>
+          <w:t xml:space="preserve">Figura 4</w:t>
         </w:r>
       </w:hyperlink>
       <w:r>
@@ -3977,6 +5269,7 @@
         <w:tblStyle w:val="Table"/>
         <w:tblW w:type="pct" w:w="5000"/>
         <w:tblLook w:firstRow="0" w:lastRow="0" w:firstColumn="0" w:lastColumn="0" w:noHBand="0" w:noVBand="0" w:val="0000"/>
+        <w:jc w:val="start"/>
       </w:tblPr>
       <w:tblGrid>
         <w:gridCol w:w="7920"/>
@@ -3984,10 +5277,9 @@
       <w:tr>
         <w:tc>
           <w:tcPr/>
-          <w:bookmarkStart w:id="40" w:name="fig-ilg-desmatamento-sirenejud"/>
-          <w:p>
-            <w:pPr>
-              <w:pStyle w:val="Figure"/>
+          <w:bookmarkStart w:id="51" w:name="fig-ilg-desmatamento-sirenejud"/>
+          <w:p>
+            <w:pPr>
               <w:jc w:val="center"/>
             </w:pPr>
             <w:r>
@@ -3995,18 +5287,18 @@
                 <wp:inline>
                   <wp:extent cx="4620126" cy="3696101"/>
                   <wp:effectExtent b="0" l="0" r="0" t="0"/>
-                  <wp:docPr descr="" title="" id="38" name="Picture"/>
+                  <wp:docPr descr="" title="" id="49" name="Picture"/>
                   <a:graphic>
                     <a:graphicData uri="http://schemas.openxmlformats.org/drawingml/2006/picture">
                       <pic:pic>
                         <pic:nvPicPr>
-                          <pic:cNvPr descr="2-descritiva_files/figure-docx/fig-ilg-desmatamento-sirenejud-1.png" id="39" name="Picture"/>
+                          <pic:cNvPr descr="2-descritiva_files/figure-docx/fig-ilg-desmatamento-sirenejud-1.png" id="50" name="Picture"/>
                           <pic:cNvPicPr>
                             <a:picLocks noChangeArrowheads="1" noChangeAspect="1"/>
                           </pic:cNvPicPr>
                         </pic:nvPicPr>
                         <pic:blipFill>
-                          <a:blip r:embed="rId37"/>
+                          <a:blip r:embed="rId48"/>
                           <a:stretch>
                             <a:fillRect/>
                           </a:stretch>
@@ -4043,14 +5335,14 @@
               <w:pStyle w:val="ImageCaption"/>
             </w:pPr>
             <w:r>
-              <w:t xml:space="preserve">Figura 2: Gráfico de dispersão mostrando a relação entre a litigiosidade e o percentual de desmatamento do município.</w:t>
-            </w:r>
-          </w:p>
-          <w:bookmarkEnd w:id="40"/>
+              <w:t xml:space="preserve">Figura 4: Gráfico de dispersão mostrando a relação entre a litigiosidade e o percentual de desmatamento do município.</w:t>
+            </w:r>
+          </w:p>
+          <w:bookmarkEnd w:id="51"/>
         </w:tc>
       </w:tr>
     </w:tbl>
-    <w:bookmarkStart w:id="44" w:name="segundo-grau"/>
+    <w:bookmarkStart w:id="55" w:name="segundo-grau"/>
     <w:p>
       <w:pPr>
         <w:pStyle w:val="Ttulo4"/>
@@ -4097,7 +5389,7 @@
         <w:t xml:space="preserve">. A classe com maior volume de processos é a apelação cível, seguida por agravos de instrumento. As classes fazem sentido, considerando que o segundo grau costuma ser formado basicamente de apelações e agravos.</w:t>
       </w:r>
     </w:p>
-    <w:bookmarkStart w:id="41" w:name="tbl-classe-2grau"/>
+    <w:bookmarkStart w:id="52" w:name="tbl-classe-2grau"/>
     <w:p>
       <w:pPr>
         <w:pStyle w:val="TableCaption"/>
@@ -4111,6 +5403,7 @@
         <w:tblStyle w:val="Table"/>
         <w:tblW w:type="auto" w:w="0"/>
         <w:tblLook w:firstRow="1" w:lastRow="0" w:firstColumn="0" w:lastColumn="0" w:noHBand="0" w:noVBand="0" w:val="0020"/>
+        <w:jc w:val="start"/>
         <w:tblCaption w:val="Tabela 7: Dez classes mais comuns no segundo grau."/>
       </w:tblPr>
       <w:tblGrid>
@@ -4616,7 +5909,7 @@
         </w:tc>
       </w:tr>
     </w:tbl>
-    <w:bookmarkEnd w:id="41"/>
+    <w:bookmarkEnd w:id="52"/>
     <w:p>
       <w:pPr>
         <w:pStyle w:val="Corpodetexto"/>
@@ -4657,7 +5950,7 @@
         <w:t xml:space="preserve">continuam bastante presentes nos dados. Por isso, é difícil medir quais são as atividades que conectam e alimentam a cadeia de fluxos de capitais que promovem o desmatamento apenas com essa informação.</w:t>
       </w:r>
     </w:p>
-    <w:bookmarkStart w:id="42" w:name="tbl-assunto-2grau"/>
+    <w:bookmarkStart w:id="53" w:name="tbl-assunto-2grau"/>
     <w:p>
       <w:pPr>
         <w:pStyle w:val="TableCaption"/>
@@ -4671,6 +5964,7 @@
         <w:tblStyle w:val="Table"/>
         <w:tblW w:type="auto" w:w="0"/>
         <w:tblLook w:firstRow="1" w:lastRow="0" w:firstColumn="0" w:lastColumn="0" w:noHBand="0" w:noVBand="0" w:val="0020"/>
+        <w:jc w:val="start"/>
         <w:tblCaption w:val="Tabela 8: Dez assuntos mais comuns no segundo grau. Um processo pode ter mais de um assunto."/>
       </w:tblPr>
       <w:tblGrid>
@@ -5176,7 +6470,7 @@
         </w:tc>
       </w:tr>
     </w:tbl>
-    <w:bookmarkEnd w:id="42"/>
+    <w:bookmarkEnd w:id="53"/>
     <w:p>
       <w:pPr>
         <w:pStyle w:val="Corpodetexto"/>
@@ -5187,13 +6481,14 @@
       <w:r>
         <w:t xml:space="preserve"> </w:t>
       </w:r>
-      <w:r>
-        <w:rPr>
-          <w:bCs/>
-          <w:b/>
-        </w:rPr>
-        <w:t xml:space="preserve">?@tbl-tribunais-2grau</w:t>
-      </w:r>
+      <w:hyperlink w:anchor="tbl-tribunais-2grau">
+        <w:r>
+          <w:rPr>
+            <w:rStyle w:val="Hyperlink"/>
+          </w:rPr>
+          <w:t xml:space="preserve">Tabela 9</w:t>
+        </w:r>
+      </w:hyperlink>
       <w:r>
         <w:t xml:space="preserve"> </w:t>
       </w:r>
@@ -5201,7 +6496,7 @@
         <w:t xml:space="preserve">mostra os tribunais que mais aparecem no segundo grau. Pará e Mato Grosso figuram entre os mais frequentes.</w:t>
       </w:r>
     </w:p>
-    <w:bookmarkStart w:id="43" w:name="tbl-municipios-2grau"/>
+    <w:bookmarkStart w:id="54" w:name="tbl-tribunais-2grau"/>
     <w:p>
       <w:pPr>
         <w:pStyle w:val="TableCaption"/>
@@ -5215,6 +6510,7 @@
         <w:tblStyle w:val="Table"/>
         <w:tblW w:type="auto" w:w="0"/>
         <w:tblLook w:firstRow="1" w:lastRow="0" w:firstColumn="0" w:lastColumn="0" w:noHBand="0" w:noVBand="0" w:val="0020"/>
+        <w:jc w:val="start"/>
         <w:tblCaption w:val="Tabela 9: Tribunais mais comuns nos processos de segundo grau."/>
       </w:tblPr>
       <w:tblGrid>
@@ -5644,10 +6940,10 @@
         </w:tc>
       </w:tr>
     </w:tbl>
-    <w:bookmarkEnd w:id="43"/>
-    <w:bookmarkEnd w:id="44"/>
-    <w:bookmarkEnd w:id="45"/>
-    <w:bookmarkStart w:id="62" w:name="datajud-1"/>
+    <w:bookmarkEnd w:id="54"/>
+    <w:bookmarkEnd w:id="55"/>
+    <w:bookmarkEnd w:id="56"/>
+    <w:bookmarkStart w:id="73" w:name="datajud-1"/>
     <w:p>
       <w:pPr>
         <w:pStyle w:val="Ttulo3"/>
@@ -5689,7 +6985,7 @@
         <w:t xml:space="preserve">mostra os assuntos mais comuns dos processos. É possível notar que assuntos relacionados a tráfico de drogas são os mais frequentes, seguidos de peculato e quadrilha/bando.</w:t>
       </w:r>
     </w:p>
-    <w:bookmarkStart w:id="46" w:name="tbl-assuntos-datajud"/>
+    <w:bookmarkStart w:id="57" w:name="tbl-assuntos-datajud"/>
     <w:p>
       <w:pPr>
         <w:pStyle w:val="TableCaption"/>
@@ -5703,6 +6999,7 @@
         <w:tblStyle w:val="Table"/>
         <w:tblW w:type="pct" w:w="5000"/>
         <w:tblLook w:firstRow="1" w:lastRow="0" w:firstColumn="0" w:lastColumn="0" w:noHBand="0" w:noVBand="0" w:val="0020"/>
+        <w:jc w:val="start"/>
         <w:tblCaption w:val="Tabela 10: Assuntos com mais processos."/>
       </w:tblPr>
       <w:tblGrid>
@@ -6246,7 +7543,7 @@
         </w:tc>
       </w:tr>
     </w:tbl>
-    <w:bookmarkEnd w:id="46"/>
+    <w:bookmarkEnd w:id="57"/>
     <w:p>
       <w:pPr>
         <w:pStyle w:val="Corpodetexto"/>
@@ -6262,7 +7559,7 @@
           <w:rPr>
             <w:rStyle w:val="Hyperlink"/>
           </w:rPr>
-          <w:t xml:space="preserve">Figura 3</w:t>
+          <w:t xml:space="preserve">Figura 5</w:t>
         </w:r>
       </w:hyperlink>
       <w:r>
@@ -6277,6 +7574,7 @@
         <w:tblStyle w:val="Table"/>
         <w:tblW w:type="pct" w:w="5000"/>
         <w:tblLook w:firstRow="0" w:lastRow="0" w:firstColumn="0" w:lastColumn="0" w:noHBand="0" w:noVBand="0" w:val="0000"/>
+        <w:jc w:val="start"/>
       </w:tblPr>
       <w:tblGrid>
         <w:gridCol w:w="7920"/>
@@ -6284,10 +7582,9 @@
       <w:tr>
         <w:tc>
           <w:tcPr/>
-          <w:bookmarkStart w:id="50" w:name="fig-mapa-datajud"/>
-          <w:p>
-            <w:pPr>
-              <w:pStyle w:val="Figure"/>
+          <w:bookmarkStart w:id="61" w:name="fig-mapa-datajud"/>
+          <w:p>
+            <w:pPr>
               <w:jc w:val="center"/>
             </w:pPr>
             <w:r>
@@ -6295,18 +7592,18 @@
                 <wp:inline>
                   <wp:extent cx="4620126" cy="3696101"/>
                   <wp:effectExtent b="0" l="0" r="0" t="0"/>
-                  <wp:docPr descr="" title="" id="48" name="Picture"/>
+                  <wp:docPr descr="" title="" id="59" name="Picture"/>
                   <a:graphic>
                     <a:graphicData uri="http://schemas.openxmlformats.org/drawingml/2006/picture">
                       <pic:pic>
                         <pic:nvPicPr>
-                          <pic:cNvPr descr="2-descritiva_files/figure-docx/fig-mapa-datajud-1.png" id="49" name="Picture"/>
+                          <pic:cNvPr descr="2-descritiva_files/figure-docx/fig-mapa-datajud-1.png" id="60" name="Picture"/>
                           <pic:cNvPicPr>
                             <a:picLocks noChangeArrowheads="1" noChangeAspect="1"/>
                           </pic:cNvPicPr>
                         </pic:nvPicPr>
                         <pic:blipFill>
-                          <a:blip r:embed="rId47"/>
+                          <a:blip r:embed="rId58"/>
                           <a:stretch>
                             <a:fillRect/>
                           </a:stretch>
@@ -6343,10 +7640,10 @@
               <w:pStyle w:val="ImageCaption"/>
             </w:pPr>
             <w:r>
-              <w:t xml:space="preserve">Figura 3: Pontos de distribuição dos processos</w:t>
-            </w:r>
-          </w:p>
-          <w:bookmarkEnd w:id="50"/>
+              <w:t xml:space="preserve">Figura 5: Pontos de distribuição dos processos</w:t>
+            </w:r>
+          </w:p>
+          <w:bookmarkEnd w:id="61"/>
         </w:tc>
       </w:tr>
     </w:tbl>
@@ -6375,7 +7672,7 @@
         <w:t xml:space="preserve">mostra os 10 municípios com mais processos. A maioria são capitais, o que é esperado, já que são municípios mais populosos.</w:t>
       </w:r>
     </w:p>
-    <w:bookmarkStart w:id="51" w:name="tbl-municipios-datajud"/>
+    <w:bookmarkStart w:id="62" w:name="tbl-municipios-datajud"/>
     <w:p>
       <w:pPr>
         <w:pStyle w:val="TableCaption"/>
@@ -6389,6 +7686,7 @@
         <w:tblStyle w:val="Table"/>
         <w:tblW w:type="auto" w:w="0"/>
         <w:tblLook w:firstRow="1" w:lastRow="0" w:firstColumn="0" w:lastColumn="0" w:noHBand="0" w:noVBand="0" w:val="0020"/>
+        <w:jc w:val="start"/>
         <w:tblCaption w:val="Tabela 11: Municípios com mais processos."/>
       </w:tblPr>
       <w:tblGrid>
@@ -6894,7 +8192,7 @@
         </w:tc>
       </w:tr>
     </w:tbl>
-    <w:bookmarkEnd w:id="51"/>
+    <w:bookmarkEnd w:id="62"/>
     <w:p>
       <w:pPr>
         <w:pStyle w:val="Corpodetexto"/>
@@ -6920,7 +8218,7 @@
         <w:t xml:space="preserve">mostra os municípios com maior litigiosidade (processos por 100 mil habitantes). É possível identificar que vários municípios pequenos (com menos de 10 mil habitantes) figuram entre os mais litigiosos.</w:t>
       </w:r>
     </w:p>
-    <w:bookmarkStart w:id="52" w:name="tbl-ilg-datajud"/>
+    <w:bookmarkStart w:id="63" w:name="tbl-ilg-datajud"/>
     <w:p>
       <w:pPr>
         <w:pStyle w:val="TableCaption"/>
@@ -6934,6 +8232,7 @@
         <w:tblStyle w:val="Table"/>
         <w:tblW w:type="auto" w:w="0"/>
         <w:tblLook w:firstRow="1" w:lastRow="0" w:firstColumn="0" w:lastColumn="0" w:noHBand="0" w:noVBand="0" w:val="0020"/>
+        <w:jc w:val="start"/>
         <w:tblCaption w:val="Tabela 12: Municípios com mais litigiosidade. Considerada população do Censo IBGE de 2010."/>
       </w:tblPr>
       <w:tblGrid>
@@ -7363,7 +8662,7 @@
         </w:tc>
       </w:tr>
     </w:tbl>
-    <w:bookmarkEnd w:id="52"/>
+    <w:bookmarkEnd w:id="63"/>
     <w:p>
       <w:pPr>
         <w:pStyle w:val="Corpodetexto"/>
@@ -7389,7 +8688,7 @@
         <w:t xml:space="preserve">mostra os municípios com maior litigiosidade, considerando somente municípios com mais de 50 mil habitantes. Novamente aparecem algumas capitais e figuram entre os mais litigiosos o município de Cáceres/MT.</w:t>
       </w:r>
     </w:p>
-    <w:bookmarkStart w:id="53" w:name="tbl-ilg-50k-datajud"/>
+    <w:bookmarkStart w:id="64" w:name="tbl-ilg-50k-datajud"/>
     <w:p>
       <w:pPr>
         <w:pStyle w:val="TableCaption"/>
@@ -7403,6 +8702,7 @@
         <w:tblStyle w:val="Table"/>
         <w:tblW w:type="auto" w:w="0"/>
         <w:tblLook w:firstRow="1" w:lastRow="0" w:firstColumn="0" w:lastColumn="0" w:noHBand="0" w:noVBand="0" w:val="0020"/>
+        <w:jc w:val="start"/>
         <w:tblCaption w:val="Tabela 13: Municípios com mais litigiosidade."/>
       </w:tblPr>
       <w:tblGrid>
@@ -7832,7 +9132,7 @@
         </w:tc>
       </w:tr>
     </w:tbl>
-    <w:bookmarkEnd w:id="53"/>
+    <w:bookmarkEnd w:id="64"/>
     <w:p>
       <w:pPr>
         <w:pStyle w:val="Corpodetexto"/>
@@ -7858,7 +9158,7 @@
         <w:t xml:space="preserve">mostra os municípios com maior litigiosidade por área, considerando somente municípios com mais de 5000 km² de área. Novamente aparecem algumas capitais e figura entre os mais litigiosos o município de Cuiabá.</w:t>
       </w:r>
     </w:p>
-    <w:bookmarkStart w:id="54" w:name="tbl-ila-50k-datajud"/>
+    <w:bookmarkStart w:id="65" w:name="tbl-ila-50k-datajud"/>
     <w:p>
       <w:pPr>
         <w:pStyle w:val="TableCaption"/>
@@ -7872,6 +9172,7 @@
         <w:tblStyle w:val="Table"/>
         <w:tblW w:type="auto" w:w="0"/>
         <w:tblLook w:firstRow="1" w:lastRow="0" w:firstColumn="0" w:lastColumn="0" w:noHBand="0" w:noVBand="0" w:val="0020"/>
+        <w:jc w:val="start"/>
         <w:tblCaption w:val="Tabela 14: Municípios com maiores taxas de processos por mil quilômetros quadrados."/>
       </w:tblPr>
       <w:tblGrid>
@@ -8301,7 +9602,7 @@
         </w:tc>
       </w:tr>
     </w:tbl>
-    <w:bookmarkEnd w:id="54"/>
+    <w:bookmarkEnd w:id="65"/>
     <w:p>
       <w:pPr>
         <w:pStyle w:val="Corpodetexto"/>
@@ -8317,7 +9618,7 @@
           <w:rPr>
             <w:rStyle w:val="Hyperlink"/>
           </w:rPr>
-          <w:t xml:space="preserve">Figura 4</w:t>
+          <w:t xml:space="preserve">Figura 6</w:t>
         </w:r>
       </w:hyperlink>
       <w:r>
@@ -8329,6 +9630,7 @@
         <w:tblStyle w:val="Table"/>
         <w:tblW w:type="pct" w:w="5000"/>
         <w:tblLook w:firstRow="0" w:lastRow="0" w:firstColumn="0" w:lastColumn="0" w:noHBand="0" w:noVBand="0" w:val="0000"/>
+        <w:jc w:val="start"/>
       </w:tblPr>
       <w:tblGrid>
         <w:gridCol w:w="7920"/>
@@ -8336,10 +9638,9 @@
       <w:tr>
         <w:tc>
           <w:tcPr/>
-          <w:bookmarkStart w:id="58" w:name="fig-ilg-desmatamento-datajud"/>
-          <w:p>
-            <w:pPr>
-              <w:pStyle w:val="Figure"/>
+          <w:bookmarkStart w:id="69" w:name="fig-ilg-desmatamento-datajud"/>
+          <w:p>
+            <w:pPr>
               <w:jc w:val="center"/>
             </w:pPr>
             <w:r>
@@ -8347,18 +9648,18 @@
                 <wp:inline>
                   <wp:extent cx="4620126" cy="3696101"/>
                   <wp:effectExtent b="0" l="0" r="0" t="0"/>
-                  <wp:docPr descr="" title="" id="56" name="Picture"/>
+                  <wp:docPr descr="" title="" id="67" name="Picture"/>
                   <a:graphic>
                     <a:graphicData uri="http://schemas.openxmlformats.org/drawingml/2006/picture">
                       <pic:pic>
                         <pic:nvPicPr>
-                          <pic:cNvPr descr="2-descritiva_files/figure-docx/fig-ilg-desmatamento-datajud-1.png" id="57" name="Picture"/>
+                          <pic:cNvPr descr="2-descritiva_files/figure-docx/fig-ilg-desmatamento-datajud-1.png" id="68" name="Picture"/>
                           <pic:cNvPicPr>
                             <a:picLocks noChangeArrowheads="1" noChangeAspect="1"/>
                           </pic:cNvPicPr>
                         </pic:nvPicPr>
                         <pic:blipFill>
-                          <a:blip r:embed="rId55"/>
+                          <a:blip r:embed="rId66"/>
                           <a:stretch>
                             <a:fillRect/>
                           </a:stretch>
@@ -8395,14 +9696,14 @@
               <w:pStyle w:val="ImageCaption"/>
             </w:pPr>
             <w:r>
-              <w:t xml:space="preserve">Figura 4: Gráfico de dispersão mostrando a relação entre a litigiosidade e o percentual de desmatamento do município.</w:t>
-            </w:r>
-          </w:p>
-          <w:bookmarkEnd w:id="58"/>
+              <w:t xml:space="preserve">Figura 6: Gráfico de dispersão mostrando a relação entre a litigiosidade e o percentual de desmatamento do município.</w:t>
+            </w:r>
+          </w:p>
+          <w:bookmarkEnd w:id="69"/>
         </w:tc>
       </w:tr>
     </w:tbl>
-    <w:bookmarkStart w:id="61" w:name="segundo-grau-1"/>
+    <w:bookmarkStart w:id="72" w:name="segundo-grau-1"/>
     <w:p>
       <w:pPr>
         <w:pStyle w:val="Ttulo4"/>
@@ -8441,7 +9742,7 @@
         <w:t xml:space="preserve">. Assuntos relacionados a tráfico de drogas são os mais frequentes, seguidos de quadrilha ou bando, mas com um percentual bem menor.</w:t>
       </w:r>
     </w:p>
-    <w:bookmarkStart w:id="59" w:name="tbl-assunto-datajud-2grau"/>
+    <w:bookmarkStart w:id="70" w:name="tbl-assunto-datajud-2grau"/>
     <w:p>
       <w:pPr>
         <w:pStyle w:val="TableCaption"/>
@@ -8455,6 +9756,7 @@
         <w:tblStyle w:val="Table"/>
         <w:tblW w:type="pct" w:w="5000"/>
         <w:tblLook w:firstRow="1" w:lastRow="0" w:firstColumn="0" w:lastColumn="0" w:noHBand="0" w:noVBand="0" w:val="0020"/>
+        <w:jc w:val="start"/>
         <w:tblCaption w:val="Tabela 15: Dez assuntos mais comuns no segundo grau. Um processo pode ter mais de um assunto."/>
       </w:tblPr>
       <w:tblGrid>
@@ -8960,7 +10262,7 @@
         </w:tc>
       </w:tr>
     </w:tbl>
-    <w:bookmarkEnd w:id="59"/>
+    <w:bookmarkEnd w:id="70"/>
     <w:p>
       <w:pPr>
         <w:pStyle w:val="Corpodetexto"/>
@@ -8971,13 +10273,14 @@
       <w:r>
         <w:t xml:space="preserve"> </w:t>
       </w:r>
-      <w:r>
-        <w:rPr>
-          <w:bCs/>
-          <w:b/>
-        </w:rPr>
-        <w:t xml:space="preserve">?@tbl-tribunais-datajud-2grau</w:t>
-      </w:r>
+      <w:hyperlink w:anchor="tbl-tribunais-datajud-2grau">
+        <w:r>
+          <w:rPr>
+            <w:rStyle w:val="Hyperlink"/>
+          </w:rPr>
+          <w:t xml:space="preserve">Tabela 16</w:t>
+        </w:r>
+      </w:hyperlink>
       <w:r>
         <w:t xml:space="preserve"> </w:t>
       </w:r>
@@ -8985,7 +10288,7 @@
         <w:t xml:space="preserve">mostra os tribunais que mais aparecem no segundo grau. Assim como no SireneJud, Pará e Mato Grosso figuram entre os mais frequentes.</w:t>
       </w:r>
     </w:p>
-    <w:bookmarkStart w:id="60" w:name="tbl-municipios-datajud-2grau"/>
+    <w:bookmarkStart w:id="71" w:name="tbl-tribunais-datajud-2grau"/>
     <w:p>
       <w:pPr>
         <w:pStyle w:val="TableCaption"/>
@@ -8999,6 +10302,7 @@
         <w:tblStyle w:val="Table"/>
         <w:tblW w:type="auto" w:w="0"/>
         <w:tblLook w:firstRow="1" w:lastRow="0" w:firstColumn="0" w:lastColumn="0" w:noHBand="0" w:noVBand="0" w:val="0020"/>
+        <w:jc w:val="start"/>
         <w:tblCaption w:val="Tabela 16: Tribunais mais comuns nos processos de segundo grau."/>
       </w:tblPr>
       <w:tblGrid>
@@ -9428,10 +10732,10 @@
         </w:tc>
       </w:tr>
     </w:tbl>
-    <w:bookmarkEnd w:id="60"/>
-    <w:bookmarkEnd w:id="61"/>
-    <w:bookmarkEnd w:id="62"/>
-    <w:bookmarkStart w:id="64" w:name="trf1-1"/>
+    <w:bookmarkEnd w:id="71"/>
+    <w:bookmarkEnd w:id="72"/>
+    <w:bookmarkEnd w:id="73"/>
+    <w:bookmarkStart w:id="75" w:name="trf1-1"/>
     <w:p>
       <w:pPr>
         <w:pStyle w:val="Ttulo3"/>
@@ -9473,7 +10777,7 @@
         <w:t xml:space="preserve">mostra as atividades com maior volume processual na base pequena do TRF1. É possível notar que o desmatamento é a atividade que mais aparece na consulta, seguida por garimpo.</w:t>
       </w:r>
     </w:p>
-    <w:bookmarkStart w:id="63" w:name="tbl-tema-trf1"/>
+    <w:bookmarkStart w:id="74" w:name="tbl-tema-trf1"/>
     <w:p>
       <w:pPr>
         <w:pStyle w:val="TableCaption"/>
@@ -9487,6 +10791,7 @@
         <w:tblStyle w:val="Table"/>
         <w:tblW w:type="auto" w:w="0"/>
         <w:tblLook w:firstRow="1" w:lastRow="0" w:firstColumn="0" w:lastColumn="0" w:noHBand="0" w:noVBand="0" w:val="0020"/>
+        <w:jc w:val="start"/>
         <w:tblCaption w:val="Tabela 17: Atividades com maior volume processual no TRF1."/>
       </w:tblPr>
       <w:tblGrid>
@@ -9764,9 +11069,9 @@
         </w:tc>
       </w:tr>
     </w:tbl>
-    <w:bookmarkEnd w:id="63"/>
-    <w:bookmarkEnd w:id="64"/>
-    <w:bookmarkStart w:id="65" w:name="discussão"/>
+    <w:bookmarkEnd w:id="74"/>
+    <w:bookmarkEnd w:id="75"/>
+    <w:bookmarkStart w:id="76" w:name="discussão"/>
     <w:p>
       <w:pPr>
         <w:pStyle w:val="Ttulo3"/>
@@ -9783,9 +11088,9 @@
         <w:t xml:space="preserve">As análises mostradas acima são apenas um guia para responder à questão norteadora. Os resultados indicam que a atividade mais comum é o desmatamento, seguida pelo garimpo. Além disso, as análises do DataJud e SireneJud, apesar de limitadas, mostram regiões e assuntos processuais que podem estar relacionados ao tema de interesse.</w:t>
       </w:r>
     </w:p>
-    <w:bookmarkEnd w:id="65"/>
-    <w:bookmarkEnd w:id="66"/>
-    <w:bookmarkStart w:id="77" w:name="questão-2"/>
+    <w:bookmarkEnd w:id="76"/>
+    <w:bookmarkEnd w:id="77"/>
+    <w:bookmarkStart w:id="88" w:name="questão-2"/>
     <w:p>
       <w:pPr>
         <w:pStyle w:val="Ttulo2"/>
@@ -9809,7 +11114,7 @@
         <w:t xml:space="preserve">: Quem são os atores envolvidos nos casos de lavagem de dinheiro e corrupção relacionados a crimes ambientais?</w:t>
       </w:r>
     </w:p>
-    <w:bookmarkStart w:id="71" w:name="sirenejud-2"/>
+    <w:bookmarkStart w:id="82" w:name="sirenejud-2"/>
     <w:p>
       <w:pPr>
         <w:pStyle w:val="Ttulo3"/>
@@ -9843,7 +11148,7 @@
         <w:t xml:space="preserve">mostra os tipos de pessoas que estão no polo passivo. A maior parte é de pessoas físicas, sendo que quase 2% da base possui autoridades, órgão de representação ou valores vazios.</w:t>
       </w:r>
     </w:p>
-    <w:bookmarkStart w:id="67" w:name="tbl-tipo-pessoa"/>
+    <w:bookmarkStart w:id="78" w:name="tbl-tipo-pessoa"/>
     <w:p>
       <w:pPr>
         <w:pStyle w:val="TableCaption"/>
@@ -9857,6 +11162,7 @@
         <w:tblStyle w:val="Table"/>
         <w:tblW w:type="auto" w:w="0"/>
         <w:tblLook w:firstRow="1" w:lastRow="0" w:firstColumn="0" w:lastColumn="0" w:noHBand="0" w:noVBand="0" w:val="0020"/>
+        <w:jc w:val="start"/>
         <w:tblCaption w:val="Tabela 18: Tipos de pessoas"/>
       </w:tblPr>
       <w:tblGrid>
@@ -10096,7 +11402,7 @@
         </w:tc>
       </w:tr>
     </w:tbl>
-    <w:bookmarkEnd w:id="67"/>
+    <w:bookmarkEnd w:id="78"/>
     <w:p>
       <w:pPr>
         <w:pStyle w:val="Corpodetexto"/>
@@ -10130,7 +11436,7 @@
         <w:t xml:space="preserve">mostra os quinze maiores litigantes no polo passivo. O nome que mais aparece é o vazio, que são casos em que o campo do CNPJ está vazio. Outros nomes da lista não fazem muito sentido estarem no polo passivo. Das empresas privadas, destacam-se as empresas de energia.</w:t>
       </w:r>
     </w:p>
-    <w:bookmarkStart w:id="68" w:name="tbl-litigantes-passivo"/>
+    <w:bookmarkStart w:id="79" w:name="tbl-litigantes-passivo"/>
     <w:p>
       <w:pPr>
         <w:pStyle w:val="TableCaption"/>
@@ -10144,6 +11450,7 @@
         <w:tblStyle w:val="Table"/>
         <w:tblW w:type="pct" w:w="5000"/>
         <w:tblLook w:firstRow="1" w:lastRow="0" w:firstColumn="0" w:lastColumn="0" w:noHBand="0" w:noVBand="0" w:val="0020"/>
+        <w:jc w:val="start"/>
         <w:tblCaption w:val="Tabela 19: 10 Maiores litigantes nos processos"/>
       </w:tblPr>
       <w:tblGrid>
@@ -10763,7 +12070,7 @@
         </w:tc>
       </w:tr>
     </w:tbl>
-    <w:bookmarkEnd w:id="68"/>
+    <w:bookmarkEnd w:id="79"/>
     <w:p>
       <w:pPr>
         <w:pStyle w:val="Corpodetexto"/>
@@ -10789,7 +12096,7 @@
         <w:t xml:space="preserve">mostra os quinze maiores litigantes no polo ativo. Como esperado, figuram entre os maiores litigantes os ministérios públicos e procuradorias.</w:t>
       </w:r>
     </w:p>
-    <w:bookmarkStart w:id="69" w:name="tbl-litigantes-ativo"/>
+    <w:bookmarkStart w:id="80" w:name="tbl-litigantes-ativo"/>
     <w:p>
       <w:pPr>
         <w:pStyle w:val="TableCaption"/>
@@ -10803,6 +12110,7 @@
         <w:tblStyle w:val="Table"/>
         <w:tblW w:type="pct" w:w="5000"/>
         <w:tblLook w:firstRow="1" w:lastRow="0" w:firstColumn="0" w:lastColumn="0" w:noHBand="0" w:noVBand="0" w:val="0020"/>
+        <w:jc w:val="start"/>
         <w:tblCaption w:val="Tabela 20: 10 Maiores litigantes nos processos"/>
       </w:tblPr>
       <w:tblGrid>
@@ -11422,7 +12730,7 @@
         </w:tc>
       </w:tr>
     </w:tbl>
-    <w:bookmarkEnd w:id="69"/>
+    <w:bookmarkEnd w:id="80"/>
     <w:p>
       <w:pPr>
         <w:pStyle w:val="Corpodetexto"/>
@@ -11484,7 +12792,7 @@
         <w:t xml:space="preserve">provavelmente se referem a diferentes entidades públicas.</w:t>
       </w:r>
     </w:p>
-    <w:bookmarkStart w:id="70" w:name="tbl-cnae"/>
+    <w:bookmarkStart w:id="81" w:name="tbl-cnae"/>
     <w:p>
       <w:pPr>
         <w:pStyle w:val="TableCaption"/>
@@ -11498,6 +12806,7 @@
         <w:tblStyle w:val="Table"/>
         <w:tblW w:type="pct" w:w="5000"/>
         <w:tblLook w:firstRow="1" w:lastRow="0" w:firstColumn="0" w:lastColumn="0" w:noHBand="0" w:noVBand="0" w:val="0020"/>
+        <w:jc w:val="start"/>
         <w:tblCaption w:val="Tabela 21: Quantidade de partes-processos por tipo de atividade."/>
       </w:tblPr>
       <w:tblGrid>
@@ -11927,9 +13236,9 @@
         </w:tc>
       </w:tr>
     </w:tbl>
-    <w:bookmarkEnd w:id="70"/>
-    <w:bookmarkEnd w:id="71"/>
-    <w:bookmarkStart w:id="72" w:name="datajud-2"/>
+    <w:bookmarkEnd w:id="81"/>
+    <w:bookmarkEnd w:id="82"/>
+    <w:bookmarkStart w:id="83" w:name="datajud-2"/>
     <w:p>
       <w:pPr>
         <w:pStyle w:val="Ttulo3"/>
@@ -11946,8 +13255,8 @@
         <w:t xml:space="preserve">A base do DataJud não disponibiliza nome nem CNPJ das partes, o que impossibilita análises sobre perfil das partes.</w:t>
       </w:r>
     </w:p>
-    <w:bookmarkEnd w:id="72"/>
-    <w:bookmarkStart w:id="75" w:name="trf1-2"/>
+    <w:bookmarkEnd w:id="83"/>
+    <w:bookmarkStart w:id="86" w:name="trf1-2"/>
     <w:p>
       <w:pPr>
         <w:pStyle w:val="Ttulo3"/>
@@ -12041,7 +13350,7 @@
         <w:t xml:space="preserve">. Os nomes passaram por um processo de padronização, mas ainda podem estar com problemas de taxonomia.</w:t>
       </w:r>
     </w:p>
-    <w:bookmarkStart w:id="73" w:name="tbl-litigantes-trf1"/>
+    <w:bookmarkStart w:id="84" w:name="tbl-litigantes-trf1"/>
     <w:p>
       <w:pPr>
         <w:pStyle w:val="TableCaption"/>
@@ -12055,6 +13364,7 @@
         <w:tblStyle w:val="Table"/>
         <w:tblW w:type="auto" w:w="0"/>
         <w:tblLook w:firstRow="1" w:lastRow="0" w:firstColumn="0" w:lastColumn="0" w:noHBand="0" w:noVBand="0" w:val="0020"/>
+        <w:jc w:val="start"/>
         <w:tblCaption w:val="Tabela 22: Lista dos maiores litigantes no polo passivo, no TRF1 (base grande)."/>
       </w:tblPr>
       <w:tblGrid>
@@ -12446,7 +13756,7 @@
         </w:tc>
       </w:tr>
     </w:tbl>
-    <w:bookmarkEnd w:id="73"/>
+    <w:bookmarkEnd w:id="84"/>
     <w:p>
       <w:pPr>
         <w:pStyle w:val="Corpodetexto"/>
@@ -12535,7 +13845,7 @@
         <w:t xml:space="preserve">. Os nomes passaram por um processo de padronização, mas ainda podem estar com problemas de taxonomia.</w:t>
       </w:r>
     </w:p>
-    <w:bookmarkStart w:id="74" w:name="tbl-litigantes-trf1-ativo"/>
+    <w:bookmarkStart w:id="85" w:name="tbl-litigantes-trf1-ativo"/>
     <w:p>
       <w:pPr>
         <w:pStyle w:val="TableCaption"/>
@@ -12549,6 +13859,7 @@
         <w:tblStyle w:val="Table"/>
         <w:tblW w:type="pct" w:w="5000"/>
         <w:tblLook w:firstRow="1" w:lastRow="0" w:firstColumn="0" w:lastColumn="0" w:noHBand="0" w:noVBand="0" w:val="0020"/>
+        <w:jc w:val="start"/>
         <w:tblCaption w:val="Tabela 23: Lista dos maiores litigantes no polo ativo, no TRF1 (base grande)."/>
       </w:tblPr>
       <w:tblGrid>
@@ -12940,9 +14251,9 @@
         </w:tc>
       </w:tr>
     </w:tbl>
-    <w:bookmarkEnd w:id="74"/>
-    <w:bookmarkEnd w:id="75"/>
-    <w:bookmarkStart w:id="76" w:name="discussão-1"/>
+    <w:bookmarkEnd w:id="85"/>
+    <w:bookmarkEnd w:id="86"/>
+    <w:bookmarkStart w:id="87" w:name="discussão-1"/>
     <w:p>
       <w:pPr>
         <w:pStyle w:val="Ttulo3"/>
@@ -12959,9 +14270,9 @@
         <w:t xml:space="preserve">A análise do SireneJud indica que empresas de energia são as mais comuns em processos de crime ambiental na região. Já a análise do DataJud não foi possível. Por fim, a análise do TRF1 mostra majoritariamente a União e órgãos como IBAMA, INCRA e FUNAI no polo passivo.</w:t>
       </w:r>
     </w:p>
-    <w:bookmarkEnd w:id="76"/>
-    <w:bookmarkEnd w:id="77"/>
-    <w:bookmarkStart w:id="79" w:name="questão-5"/>
+    <w:bookmarkEnd w:id="87"/>
+    <w:bookmarkEnd w:id="88"/>
+    <w:bookmarkStart w:id="90" w:name="questão-5"/>
     <w:p>
       <w:pPr>
         <w:pStyle w:val="Ttulo2"/>
@@ -12985,7 +14296,7 @@
         <w:t xml:space="preserve">: Existem padrões identificáveis nos casos judicializados quanto às circunstâncias, características dos autores, modalidades e tipos de crimes ambientais?</w:t>
       </w:r>
     </w:p>
-    <w:bookmarkStart w:id="78" w:name="discussão-2"/>
+    <w:bookmarkStart w:id="89" w:name="discussão-2"/>
     <w:p>
       <w:pPr>
         <w:pStyle w:val="Ttulo3"/>
@@ -13002,9 +14313,9 @@
         <w:t xml:space="preserve">Esta questão foi discutida nas análises das questões 1 e 2.</w:t>
       </w:r>
     </w:p>
-    <w:bookmarkEnd w:id="78"/>
-    <w:bookmarkEnd w:id="79"/>
-    <w:bookmarkStart w:id="81" w:name="questão-8"/>
+    <w:bookmarkEnd w:id="89"/>
+    <w:bookmarkEnd w:id="90"/>
+    <w:bookmarkStart w:id="92" w:name="questão-8"/>
     <w:p>
       <w:pPr>
         <w:pStyle w:val="Ttulo2"/>
@@ -13028,7 +14339,7 @@
         <w:t xml:space="preserve">: Quais os principais segmentos econômicos ou grupos empresariais que estão envolvidos na cadeia de produção que tenha alguma relação com crime ambiental (indústria de equipamentos pesados, maquinário agrícola, maquinário de mineração, táxi aéreo, bancos e instituições financeiras de fomento agrícola, leasing)?</w:t>
       </w:r>
     </w:p>
-    <w:bookmarkStart w:id="80" w:name="discussão-3"/>
+    <w:bookmarkStart w:id="91" w:name="discussão-3"/>
     <w:p>
       <w:pPr>
         <w:pStyle w:val="Ttulo3"/>
@@ -13062,9 +14373,9 @@
         <w:t xml:space="preserve">mostra que os tipos empresariais mais comuns no polo passivo são empresas de energia, metalurgia e desdobramento de madeira, além de comércio de ferragens e transporte de carga.</w:t>
       </w:r>
     </w:p>
-    <w:bookmarkEnd w:id="80"/>
-    <w:bookmarkEnd w:id="81"/>
-    <w:bookmarkStart w:id="94" w:name="questão-12"/>
+    <w:bookmarkEnd w:id="91"/>
+    <w:bookmarkEnd w:id="92"/>
+    <w:bookmarkStart w:id="105" w:name="questão-12"/>
     <w:p>
       <w:pPr>
         <w:pStyle w:val="Ttulo2"/>
@@ -13104,7 +14415,7 @@
         <w:t xml:space="preserve">O SINESP por município mostra somente as informações de homicídios dolosos. Ou seja, a base não envolve casos de ameaça. Consideramos o ano de 2021 como referência, que é o ano mais recente com informações completas. A taxa de criminalidade do município foi calculada fazendo-se a razão do número de vítimas por habitante, utilizando os dados de população do Censo de 2010.</w:t>
       </w:r>
     </w:p>
-    <w:bookmarkStart w:id="86" w:name="sirenejud-3"/>
+    <w:bookmarkStart w:id="97" w:name="sirenejud-3"/>
     <w:p>
       <w:pPr>
         <w:pStyle w:val="Ttulo3"/>
@@ -13128,7 +14439,7 @@
           <w:rPr>
             <w:rStyle w:val="Hyperlink"/>
           </w:rPr>
-          <w:t xml:space="preserve">Figura 5</w:t>
+          <w:t xml:space="preserve">Figura 7</w:t>
         </w:r>
       </w:hyperlink>
       <w:r>
@@ -13143,6 +14454,7 @@
         <w:tblStyle w:val="Table"/>
         <w:tblW w:type="pct" w:w="5000"/>
         <w:tblLook w:firstRow="0" w:lastRow="0" w:firstColumn="0" w:lastColumn="0" w:noHBand="0" w:noVBand="0" w:val="0000"/>
+        <w:jc w:val="start"/>
       </w:tblPr>
       <w:tblGrid>
         <w:gridCol w:w="7920"/>
@@ -13150,10 +14462,9 @@
       <w:tr>
         <w:tc>
           <w:tcPr/>
-          <w:bookmarkStart w:id="85" w:name="fig-dispersao-crim-sirenejud"/>
-          <w:p>
-            <w:pPr>
-              <w:pStyle w:val="Figure"/>
+          <w:bookmarkStart w:id="96" w:name="fig-dispersao-crim-sirenejud"/>
+          <w:p>
+            <w:pPr>
               <w:jc w:val="center"/>
             </w:pPr>
             <w:r>
@@ -13161,18 +14472,18 @@
                 <wp:inline>
                   <wp:extent cx="4620126" cy="3696101"/>
                   <wp:effectExtent b="0" l="0" r="0" t="0"/>
-                  <wp:docPr descr="" title="" id="83" name="Picture"/>
+                  <wp:docPr descr="" title="" id="94" name="Picture"/>
                   <a:graphic>
                     <a:graphicData uri="http://schemas.openxmlformats.org/drawingml/2006/picture">
                       <pic:pic>
                         <pic:nvPicPr>
-                          <pic:cNvPr descr="2-descritiva_files/figure-docx/fig-dispersao-crim-sirenejud-1.png" id="84" name="Picture"/>
+                          <pic:cNvPr descr="2-descritiva_files/figure-docx/fig-dispersao-crim-sirenejud-1.png" id="95" name="Picture"/>
                           <pic:cNvPicPr>
                             <a:picLocks noChangeArrowheads="1" noChangeAspect="1"/>
                           </pic:cNvPicPr>
                         </pic:nvPicPr>
                         <pic:blipFill>
-                          <a:blip r:embed="rId82"/>
+                          <a:blip r:embed="rId93"/>
                           <a:stretch>
                             <a:fillRect/>
                           </a:stretch>
@@ -13209,15 +14520,15 @@
               <w:pStyle w:val="ImageCaption"/>
             </w:pPr>
             <w:r>
-              <w:t xml:space="preserve">Figura 5: Gráfico de dispersão da taxa de homicídios e litigiosidade.</w:t>
-            </w:r>
-          </w:p>
-          <w:bookmarkEnd w:id="85"/>
+              <w:t xml:space="preserve">Figura 7: Gráfico de dispersão da taxa de homicídios e litigiosidade.</w:t>
+            </w:r>
+          </w:p>
+          <w:bookmarkEnd w:id="96"/>
         </w:tc>
       </w:tr>
     </w:tbl>
-    <w:bookmarkEnd w:id="86"/>
-    <w:bookmarkStart w:id="91" w:name="datajud-3"/>
+    <w:bookmarkEnd w:id="97"/>
+    <w:bookmarkStart w:id="102" w:name="datajud-3"/>
     <w:p>
       <w:pPr>
         <w:pStyle w:val="Ttulo3"/>
@@ -13241,7 +14552,7 @@
           <w:rPr>
             <w:rStyle w:val="Hyperlink"/>
           </w:rPr>
-          <w:t xml:space="preserve">Figura 6</w:t>
+          <w:t xml:space="preserve">Figura 8</w:t>
         </w:r>
       </w:hyperlink>
       <w:r>
@@ -13256,6 +14567,7 @@
         <w:tblStyle w:val="Table"/>
         <w:tblW w:type="pct" w:w="5000"/>
         <w:tblLook w:firstRow="0" w:lastRow="0" w:firstColumn="0" w:lastColumn="0" w:noHBand="0" w:noVBand="0" w:val="0000"/>
+        <w:jc w:val="start"/>
       </w:tblPr>
       <w:tblGrid>
         <w:gridCol w:w="7920"/>
@@ -13263,10 +14575,9 @@
       <w:tr>
         <w:tc>
           <w:tcPr/>
-          <w:bookmarkStart w:id="90" w:name="fig-dispersao-crim-datajud"/>
-          <w:p>
-            <w:pPr>
-              <w:pStyle w:val="Figure"/>
+          <w:bookmarkStart w:id="101" w:name="fig-dispersao-crim-datajud"/>
+          <w:p>
+            <w:pPr>
               <w:jc w:val="center"/>
             </w:pPr>
             <w:r>
@@ -13274,18 +14585,18 @@
                 <wp:inline>
                   <wp:extent cx="4620126" cy="3696101"/>
                   <wp:effectExtent b="0" l="0" r="0" t="0"/>
-                  <wp:docPr descr="" title="" id="88" name="Picture"/>
+                  <wp:docPr descr="" title="" id="99" name="Picture"/>
                   <a:graphic>
                     <a:graphicData uri="http://schemas.openxmlformats.org/drawingml/2006/picture">
                       <pic:pic>
                         <pic:nvPicPr>
-                          <pic:cNvPr descr="2-descritiva_files/figure-docx/fig-dispersao-crim-datajud-1.png" id="89" name="Picture"/>
+                          <pic:cNvPr descr="2-descritiva_files/figure-docx/fig-dispersao-crim-datajud-1.png" id="100" name="Picture"/>
                           <pic:cNvPicPr>
                             <a:picLocks noChangeArrowheads="1" noChangeAspect="1"/>
                           </pic:cNvPicPr>
                         </pic:nvPicPr>
                         <pic:blipFill>
-                          <a:blip r:embed="rId87"/>
+                          <a:blip r:embed="rId98"/>
                           <a:stretch>
                             <a:fillRect/>
                           </a:stretch>
@@ -13322,15 +14633,15 @@
               <w:pStyle w:val="ImageCaption"/>
             </w:pPr>
             <w:r>
-              <w:t xml:space="preserve">Figura 6: Gráfico de dispersão da taxa de homicídios e litigiosidade.</w:t>
-            </w:r>
-          </w:p>
-          <w:bookmarkEnd w:id="90"/>
+              <w:t xml:space="preserve">Figura 8: Gráfico de dispersão da taxa de homicídios e litigiosidade.</w:t>
+            </w:r>
+          </w:p>
+          <w:bookmarkEnd w:id="101"/>
         </w:tc>
       </w:tr>
     </w:tbl>
-    <w:bookmarkEnd w:id="91"/>
-    <w:bookmarkStart w:id="92" w:name="trf1-3"/>
+    <w:bookmarkEnd w:id="102"/>
+    <w:bookmarkStart w:id="103" w:name="trf1-3"/>
     <w:p>
       <w:pPr>
         <w:pStyle w:val="Ttulo3"/>
@@ -13347,8 +14658,8 @@
         <w:t xml:space="preserve">O TRF1 não possui informações de município. Seria possível realizar uma análise a partir dos últimos quatro dígitos dos números dos processos, mas seria uma análise muito limitada. Como as outras bases já não mostraram indícios de relação, decidimos por não realizar essa análise.</w:t>
       </w:r>
     </w:p>
-    <w:bookmarkEnd w:id="92"/>
-    <w:bookmarkStart w:id="93" w:name="discussão-4"/>
+    <w:bookmarkEnd w:id="103"/>
+    <w:bookmarkStart w:id="104" w:name="discussão-4"/>
     <w:p>
       <w:pPr>
         <w:pStyle w:val="Ttulo3"/>
@@ -13365,9 +14676,9 @@
         <w:t xml:space="preserve">Nas análises realizadas, não foi identificada uma relação entre índice de homicídios e litigiosidade.</w:t>
       </w:r>
     </w:p>
-    <w:bookmarkEnd w:id="93"/>
-    <w:bookmarkEnd w:id="94"/>
-    <w:bookmarkStart w:id="143" w:name="questão-14"/>
+    <w:bookmarkEnd w:id="104"/>
+    <w:bookmarkEnd w:id="105"/>
+    <w:bookmarkStart w:id="154" w:name="questão-14"/>
     <w:p>
       <w:pPr>
         <w:pStyle w:val="Ttulo2"/>
@@ -13408,7 +14719,7 @@
         <w:t xml:space="preserve">. Faremos isso utilizando gráficos descritivos de Kaplan Meier.</w:t>
       </w:r>
     </w:p>
-    <w:bookmarkStart w:id="115" w:name="sirenejud-4"/>
+    <w:bookmarkStart w:id="126" w:name="sirenejud-4"/>
     <w:p>
       <w:pPr>
         <w:pStyle w:val="Ttulo3"/>
@@ -13432,7 +14743,7 @@
           <w:rPr>
             <w:rStyle w:val="Hyperlink"/>
           </w:rPr>
-          <w:t xml:space="preserve">Figura 7</w:t>
+          <w:t xml:space="preserve">Figura 9</w:t>
         </w:r>
       </w:hyperlink>
       <w:r>
@@ -13444,6 +14755,7 @@
         <w:tblStyle w:val="Table"/>
         <w:tblW w:type="pct" w:w="5000"/>
         <w:tblLook w:firstRow="0" w:lastRow="0" w:firstColumn="0" w:lastColumn="0" w:noHBand="0" w:noVBand="0" w:val="0000"/>
+        <w:jc w:val="start"/>
       </w:tblPr>
       <w:tblGrid>
         <w:gridCol w:w="7920"/>
@@ -13451,10 +14763,9 @@
       <w:tr>
         <w:tc>
           <w:tcPr/>
-          <w:bookmarkStart w:id="98" w:name="fig-km"/>
-          <w:p>
-            <w:pPr>
-              <w:pStyle w:val="Figure"/>
+          <w:bookmarkStart w:id="109" w:name="fig-km"/>
+          <w:p>
+            <w:pPr>
               <w:jc w:val="center"/>
             </w:pPr>
             <w:r>
@@ -13462,18 +14773,18 @@
                 <wp:inline>
                   <wp:extent cx="4620126" cy="3696101"/>
                   <wp:effectExtent b="0" l="0" r="0" t="0"/>
-                  <wp:docPr descr="" title="" id="96" name="Picture"/>
+                  <wp:docPr descr="" title="" id="107" name="Picture"/>
                   <a:graphic>
                     <a:graphicData uri="http://schemas.openxmlformats.org/drawingml/2006/picture">
                       <pic:pic>
                         <pic:nvPicPr>
-                          <pic:cNvPr descr="2-descritiva_files/figure-docx/fig-km-1.png" id="97" name="Picture"/>
+                          <pic:cNvPr descr="2-descritiva_files/figure-docx/fig-km-1.png" id="108" name="Picture"/>
                           <pic:cNvPicPr>
                             <a:picLocks noChangeArrowheads="1" noChangeAspect="1"/>
                           </pic:cNvPicPr>
                         </pic:nvPicPr>
                         <pic:blipFill>
-                          <a:blip r:embed="rId95"/>
+                          <a:blip r:embed="rId106"/>
                           <a:stretch>
                             <a:fillRect/>
                           </a:stretch>
@@ -13510,10 +14821,10 @@
               <w:pStyle w:val="ImageCaption"/>
             </w:pPr>
             <w:r>
-              <w:t xml:space="preserve">Figura 7: Curva de sobrevivência dos tempos de tramitação dos processos</w:t>
-            </w:r>
-          </w:p>
-          <w:bookmarkEnd w:id="98"/>
+              <w:t xml:space="preserve">Figura 9: Curva de sobrevivência dos tempos de tramitação dos processos</w:t>
+            </w:r>
+          </w:p>
+          <w:bookmarkEnd w:id="109"/>
         </w:tc>
       </w:tr>
     </w:tbl>
@@ -13532,7 +14843,7 @@
           <w:rPr>
             <w:rStyle w:val="Hyperlink"/>
           </w:rPr>
-          <w:t xml:space="preserve">Figura 8</w:t>
+          <w:t xml:space="preserve">Figura 10</w:t>
         </w:r>
       </w:hyperlink>
       <w:r>
@@ -13547,6 +14858,7 @@
         <w:tblStyle w:val="Table"/>
         <w:tblW w:type="pct" w:w="5000"/>
         <w:tblLook w:firstRow="0" w:lastRow="0" w:firstColumn="0" w:lastColumn="0" w:noHBand="0" w:noVBand="0" w:val="0000"/>
+        <w:jc w:val="start"/>
       </w:tblPr>
       <w:tblGrid>
         <w:gridCol w:w="7920"/>
@@ -13554,10 +14866,9 @@
       <w:tr>
         <w:tc>
           <w:tcPr/>
-          <w:bookmarkStart w:id="102" w:name="fig-km-assunto"/>
-          <w:p>
-            <w:pPr>
-              <w:pStyle w:val="Figure"/>
+          <w:bookmarkStart w:id="113" w:name="fig-km-assunto"/>
+          <w:p>
+            <w:pPr>
               <w:jc w:val="center"/>
             </w:pPr>
             <w:r>
@@ -13565,18 +14876,18 @@
                 <wp:inline>
                   <wp:extent cx="5969000" cy="3979333"/>
                   <wp:effectExtent b="0" l="0" r="0" t="0"/>
-                  <wp:docPr descr="" title="" id="100" name="Picture"/>
+                  <wp:docPr descr="" title="" id="111" name="Picture"/>
                   <a:graphic>
                     <a:graphicData uri="http://schemas.openxmlformats.org/drawingml/2006/picture">
                       <pic:pic>
                         <pic:nvPicPr>
-                          <pic:cNvPr descr="2-descritiva_files/figure-docx/fig-km-assunto-1.png" id="101" name="Picture"/>
+                          <pic:cNvPr descr="2-descritiva_files/figure-docx/fig-km-assunto-1.png" id="112" name="Picture"/>
                           <pic:cNvPicPr>
                             <a:picLocks noChangeArrowheads="1" noChangeAspect="1"/>
                           </pic:cNvPicPr>
                         </pic:nvPicPr>
                         <pic:blipFill>
-                          <a:blip r:embed="rId99"/>
+                          <a:blip r:embed="rId110"/>
                           <a:stretch>
                             <a:fillRect/>
                           </a:stretch>
@@ -13613,10 +14924,10 @@
               <w:pStyle w:val="ImageCaption"/>
             </w:pPr>
             <w:r>
-              <w:t xml:space="preserve">Figura 8: Curva de sobrevivência dos tempos de tramitação dos processos, por assunto</w:t>
-            </w:r>
-          </w:p>
-          <w:bookmarkEnd w:id="102"/>
+              <w:t xml:space="preserve">Figura 10: Curva de sobrevivência dos tempos de tramitação dos processos, por assunto</w:t>
+            </w:r>
+          </w:p>
+          <w:bookmarkEnd w:id="113"/>
         </w:tc>
       </w:tr>
     </w:tbl>
@@ -13635,7 +14946,7 @@
           <w:rPr>
             <w:rStyle w:val="Hyperlink"/>
           </w:rPr>
-          <w:t xml:space="preserve">Figura 9</w:t>
+          <w:t xml:space="preserve">Figura 11</w:t>
         </w:r>
       </w:hyperlink>
       <w:r>
@@ -13650,6 +14961,7 @@
         <w:tblStyle w:val="Table"/>
         <w:tblW w:type="pct" w:w="5000"/>
         <w:tblLook w:firstRow="0" w:lastRow="0" w:firstColumn="0" w:lastColumn="0" w:noHBand="0" w:noVBand="0" w:val="0000"/>
+        <w:jc w:val="start"/>
       </w:tblPr>
       <w:tblGrid>
         <w:gridCol w:w="7920"/>
@@ -13657,10 +14969,9 @@
       <w:tr>
         <w:tc>
           <w:tcPr/>
-          <w:bookmarkStart w:id="106" w:name="fig-km-classe"/>
-          <w:p>
-            <w:pPr>
-              <w:pStyle w:val="Figure"/>
+          <w:bookmarkStart w:id="117" w:name="fig-km-classe"/>
+          <w:p>
+            <w:pPr>
               <w:jc w:val="center"/>
             </w:pPr>
             <w:r>
@@ -13668,18 +14979,18 @@
                 <wp:inline>
                   <wp:extent cx="5969000" cy="3979333"/>
                   <wp:effectExtent b="0" l="0" r="0" t="0"/>
-                  <wp:docPr descr="" title="" id="104" name="Picture"/>
+                  <wp:docPr descr="" title="" id="115" name="Picture"/>
                   <a:graphic>
                     <a:graphicData uri="http://schemas.openxmlformats.org/drawingml/2006/picture">
                       <pic:pic>
                         <pic:nvPicPr>
-                          <pic:cNvPr descr="2-descritiva_files/figure-docx/fig-km-classe-1.png" id="105" name="Picture"/>
+                          <pic:cNvPr descr="2-descritiva_files/figure-docx/fig-km-classe-1.png" id="116" name="Picture"/>
                           <pic:cNvPicPr>
                             <a:picLocks noChangeArrowheads="1" noChangeAspect="1"/>
                           </pic:cNvPicPr>
                         </pic:nvPicPr>
                         <pic:blipFill>
-                          <a:blip r:embed="rId103"/>
+                          <a:blip r:embed="rId114"/>
                           <a:stretch>
                             <a:fillRect/>
                           </a:stretch>
@@ -13716,10 +15027,10 @@
               <w:pStyle w:val="ImageCaption"/>
             </w:pPr>
             <w:r>
-              <w:t xml:space="preserve">Figura 9: Curva de sobrevivência dos tempos de tramitação dos processos, por classe</w:t>
-            </w:r>
-          </w:p>
-          <w:bookmarkEnd w:id="106"/>
+              <w:t xml:space="preserve">Figura 11: Curva de sobrevivência dos tempos de tramitação dos processos, por classe</w:t>
+            </w:r>
+          </w:p>
+          <w:bookmarkEnd w:id="117"/>
         </w:tc>
       </w:tr>
     </w:tbl>
@@ -13738,7 +15049,7 @@
           <w:rPr>
             <w:rStyle w:val="Hyperlink"/>
           </w:rPr>
-          <w:t xml:space="preserve">Figura 10</w:t>
+          <w:t xml:space="preserve">Figura 12</w:t>
         </w:r>
       </w:hyperlink>
       <w:r>
@@ -13791,6 +15102,7 @@
         <w:tblStyle w:val="Table"/>
         <w:tblW w:type="pct" w:w="5000"/>
         <w:tblLook w:firstRow="0" w:lastRow="0" w:firstColumn="0" w:lastColumn="0" w:noHBand="0" w:noVBand="0" w:val="0000"/>
+        <w:jc w:val="start"/>
       </w:tblPr>
       <w:tblGrid>
         <w:gridCol w:w="7920"/>
@@ -13798,10 +15110,9 @@
       <w:tr>
         <w:tc>
           <w:tcPr/>
-          <w:bookmarkStart w:id="110" w:name="fig-km-tribunal"/>
-          <w:p>
-            <w:pPr>
-              <w:pStyle w:val="Figure"/>
+          <w:bookmarkStart w:id="121" w:name="fig-km-tribunal"/>
+          <w:p>
+            <w:pPr>
               <w:jc w:val="center"/>
             </w:pPr>
             <w:r>
@@ -13809,18 +15120,18 @@
                 <wp:inline>
                   <wp:extent cx="5969000" cy="3979333"/>
                   <wp:effectExtent b="0" l="0" r="0" t="0"/>
-                  <wp:docPr descr="" title="" id="108" name="Picture"/>
+                  <wp:docPr descr="" title="" id="119" name="Picture"/>
                   <a:graphic>
                     <a:graphicData uri="http://schemas.openxmlformats.org/drawingml/2006/picture">
                       <pic:pic>
                         <pic:nvPicPr>
-                          <pic:cNvPr descr="2-descritiva_files/figure-docx/fig-km-tribunal-1.png" id="109" name="Picture"/>
+                          <pic:cNvPr descr="2-descritiva_files/figure-docx/fig-km-tribunal-1.png" id="120" name="Picture"/>
                           <pic:cNvPicPr>
                             <a:picLocks noChangeArrowheads="1" noChangeAspect="1"/>
                           </pic:cNvPicPr>
                         </pic:nvPicPr>
                         <pic:blipFill>
-                          <a:blip r:embed="rId107"/>
+                          <a:blip r:embed="rId118"/>
                           <a:stretch>
                             <a:fillRect/>
                           </a:stretch>
@@ -13857,10 +15168,10 @@
               <w:pStyle w:val="ImageCaption"/>
             </w:pPr>
             <w:r>
-              <w:t xml:space="preserve">Figura 10: Curva de sobrevivência dos tempos de tramitação dos processos, por tribunal</w:t>
-            </w:r>
-          </w:p>
-          <w:bookmarkEnd w:id="110"/>
+              <w:t xml:space="preserve">Figura 12: Curva de sobrevivência dos tempos de tramitação dos processos, por tribunal</w:t>
+            </w:r>
+          </w:p>
+          <w:bookmarkEnd w:id="121"/>
         </w:tc>
       </w:tr>
     </w:tbl>
@@ -13879,7 +15190,7 @@
           <w:rPr>
             <w:rStyle w:val="Hyperlink"/>
           </w:rPr>
-          <w:t xml:space="preserve">Figura 11</w:t>
+          <w:t xml:space="preserve">Figura 13</w:t>
         </w:r>
       </w:hyperlink>
       <w:r>
@@ -13894,6 +15205,7 @@
         <w:tblStyle w:val="Table"/>
         <w:tblW w:type="pct" w:w="5000"/>
         <w:tblLook w:firstRow="0" w:lastRow="0" w:firstColumn="0" w:lastColumn="0" w:noHBand="0" w:noVBand="0" w:val="0000"/>
+        <w:jc w:val="start"/>
       </w:tblPr>
       <w:tblGrid>
         <w:gridCol w:w="7920"/>
@@ -13901,10 +15213,9 @@
       <w:tr>
         <w:tc>
           <w:tcPr/>
-          <w:bookmarkStart w:id="114" w:name="fig-km-municipio"/>
-          <w:p>
-            <w:pPr>
-              <w:pStyle w:val="Figure"/>
+          <w:bookmarkStart w:id="125" w:name="fig-km-municipio"/>
+          <w:p>
+            <w:pPr>
               <w:jc w:val="center"/>
             </w:pPr>
             <w:r>
@@ -13912,18 +15223,18 @@
                 <wp:inline>
                   <wp:extent cx="5969000" cy="3979333"/>
                   <wp:effectExtent b="0" l="0" r="0" t="0"/>
-                  <wp:docPr descr="" title="" id="112" name="Picture"/>
+                  <wp:docPr descr="" title="" id="123" name="Picture"/>
                   <a:graphic>
                     <a:graphicData uri="http://schemas.openxmlformats.org/drawingml/2006/picture">
                       <pic:pic>
                         <pic:nvPicPr>
-                          <pic:cNvPr descr="2-descritiva_files/figure-docx/fig-km-municipio-1.png" id="113" name="Picture"/>
+                          <pic:cNvPr descr="2-descritiva_files/figure-docx/fig-km-municipio-1.png" id="124" name="Picture"/>
                           <pic:cNvPicPr>
                             <a:picLocks noChangeArrowheads="1" noChangeAspect="1"/>
                           </pic:cNvPicPr>
                         </pic:nvPicPr>
                         <pic:blipFill>
-                          <a:blip r:embed="rId111"/>
+                          <a:blip r:embed="rId122"/>
                           <a:stretch>
                             <a:fillRect/>
                           </a:stretch>
@@ -13960,15 +15271,15 @@
               <w:pStyle w:val="ImageCaption"/>
             </w:pPr>
             <w:r>
-              <w:t xml:space="preserve">Figura 11: Curva de sobrevivência dos tempos de tramitação dos processos, por município</w:t>
-            </w:r>
-          </w:p>
-          <w:bookmarkEnd w:id="114"/>
+              <w:t xml:space="preserve">Figura 13: Curva de sobrevivência dos tempos de tramitação dos processos, por município</w:t>
+            </w:r>
+          </w:p>
+          <w:bookmarkEnd w:id="125"/>
         </w:tc>
       </w:tr>
     </w:tbl>
-    <w:bookmarkEnd w:id="115"/>
-    <w:bookmarkStart w:id="132" w:name="datajud-4"/>
+    <w:bookmarkEnd w:id="126"/>
+    <w:bookmarkStart w:id="143" w:name="datajud-4"/>
     <w:p>
       <w:pPr>
         <w:pStyle w:val="Ttulo3"/>
@@ -13992,7 +15303,7 @@
           <w:rPr>
             <w:rStyle w:val="Hyperlink"/>
           </w:rPr>
-          <w:t xml:space="preserve">Figura 12</w:t>
+          <w:t xml:space="preserve">Figura 14</w:t>
         </w:r>
       </w:hyperlink>
       <w:r>
@@ -14004,6 +15315,7 @@
         <w:tblStyle w:val="Table"/>
         <w:tblW w:type="pct" w:w="5000"/>
         <w:tblLook w:firstRow="0" w:lastRow="0" w:firstColumn="0" w:lastColumn="0" w:noHBand="0" w:noVBand="0" w:val="0000"/>
+        <w:jc w:val="start"/>
       </w:tblPr>
       <w:tblGrid>
         <w:gridCol w:w="7920"/>
@@ -14011,10 +15323,9 @@
       <w:tr>
         <w:tc>
           <w:tcPr/>
-          <w:bookmarkStart w:id="119" w:name="fig-km-datajud"/>
-          <w:p>
-            <w:pPr>
-              <w:pStyle w:val="Figure"/>
+          <w:bookmarkStart w:id="130" w:name="fig-km-datajud"/>
+          <w:p>
+            <w:pPr>
               <w:jc w:val="center"/>
             </w:pPr>
             <w:r>
@@ -14022,18 +15333,18 @@
                 <wp:inline>
                   <wp:extent cx="4620126" cy="3696101"/>
                   <wp:effectExtent b="0" l="0" r="0" t="0"/>
-                  <wp:docPr descr="" title="" id="117" name="Picture"/>
+                  <wp:docPr descr="" title="" id="128" name="Picture"/>
                   <a:graphic>
                     <a:graphicData uri="http://schemas.openxmlformats.org/drawingml/2006/picture">
                       <pic:pic>
                         <pic:nvPicPr>
-                          <pic:cNvPr descr="2-descritiva_files/figure-docx/fig-km-datajud-1.png" id="118" name="Picture"/>
+                          <pic:cNvPr descr="2-descritiva_files/figure-docx/fig-km-datajud-1.png" id="129" name="Picture"/>
                           <pic:cNvPicPr>
                             <a:picLocks noChangeArrowheads="1" noChangeAspect="1"/>
                           </pic:cNvPicPr>
                         </pic:nvPicPr>
                         <pic:blipFill>
-                          <a:blip r:embed="rId116"/>
+                          <a:blip r:embed="rId127"/>
                           <a:stretch>
                             <a:fillRect/>
                           </a:stretch>
@@ -14070,10 +15381,10 @@
               <w:pStyle w:val="ImageCaption"/>
             </w:pPr>
             <w:r>
-              <w:t xml:space="preserve">Figura 12: Curva de sobrevivência dos tempos de tramitação dos processos</w:t>
-            </w:r>
-          </w:p>
-          <w:bookmarkEnd w:id="119"/>
+              <w:t xml:space="preserve">Figura 14: Curva de sobrevivência dos tempos de tramitação dos processos</w:t>
+            </w:r>
+          </w:p>
+          <w:bookmarkEnd w:id="130"/>
         </w:tc>
       </w:tr>
     </w:tbl>
@@ -14092,7 +15403,7 @@
           <w:rPr>
             <w:rStyle w:val="Hyperlink"/>
           </w:rPr>
-          <w:t xml:space="preserve">Figura 13</w:t>
+          <w:t xml:space="preserve">Figura 15</w:t>
         </w:r>
       </w:hyperlink>
       <w:r>
@@ -14140,6 +15451,7 @@
         <w:tblStyle w:val="Table"/>
         <w:tblW w:type="pct" w:w="5000"/>
         <w:tblLook w:firstRow="0" w:lastRow="0" w:firstColumn="0" w:lastColumn="0" w:noHBand="0" w:noVBand="0" w:val="0000"/>
+        <w:jc w:val="start"/>
       </w:tblPr>
       <w:tblGrid>
         <w:gridCol w:w="7920"/>
@@ -14147,10 +15459,9 @@
       <w:tr>
         <w:tc>
           <w:tcPr/>
-          <w:bookmarkStart w:id="123" w:name="fig-km-assunto-datajud"/>
-          <w:p>
-            <w:pPr>
-              <w:pStyle w:val="Figure"/>
+          <w:bookmarkStart w:id="134" w:name="fig-km-assunto-datajud"/>
+          <w:p>
+            <w:pPr>
               <w:jc w:val="center"/>
             </w:pPr>
             <w:r>
@@ -14158,18 +15469,18 @@
                 <wp:inline>
                   <wp:extent cx="5969000" cy="3979333"/>
                   <wp:effectExtent b="0" l="0" r="0" t="0"/>
-                  <wp:docPr descr="" title="" id="121" name="Picture"/>
+                  <wp:docPr descr="" title="" id="132" name="Picture"/>
                   <a:graphic>
                     <a:graphicData uri="http://schemas.openxmlformats.org/drawingml/2006/picture">
                       <pic:pic>
                         <pic:nvPicPr>
-                          <pic:cNvPr descr="2-descritiva_files/figure-docx/fig-km-assunto-datajud-1.png" id="122" name="Picture"/>
+                          <pic:cNvPr descr="2-descritiva_files/figure-docx/fig-km-assunto-datajud-1.png" id="133" name="Picture"/>
                           <pic:cNvPicPr>
                             <a:picLocks noChangeArrowheads="1" noChangeAspect="1"/>
                           </pic:cNvPicPr>
                         </pic:nvPicPr>
                         <pic:blipFill>
-                          <a:blip r:embed="rId120"/>
+                          <a:blip r:embed="rId131"/>
                           <a:stretch>
                             <a:fillRect/>
                           </a:stretch>
@@ -14206,10 +15517,10 @@
               <w:pStyle w:val="ImageCaption"/>
             </w:pPr>
             <w:r>
-              <w:t xml:space="preserve">Figura 13: Curva de sobrevivência dos tempos de tramitação dos processos, por assunto</w:t>
-            </w:r>
-          </w:p>
-          <w:bookmarkEnd w:id="123"/>
+              <w:t xml:space="preserve">Figura 15: Curva de sobrevivência dos tempos de tramitação dos processos, por assunto</w:t>
+            </w:r>
+          </w:p>
+          <w:bookmarkEnd w:id="134"/>
         </w:tc>
       </w:tr>
     </w:tbl>
@@ -14228,7 +15539,7 @@
           <w:rPr>
             <w:rStyle w:val="Hyperlink"/>
           </w:rPr>
-          <w:t xml:space="preserve">Figura 14</w:t>
+          <w:t xml:space="preserve">Figura 16</w:t>
         </w:r>
       </w:hyperlink>
       <w:r>
@@ -14243,6 +15554,7 @@
         <w:tblStyle w:val="Table"/>
         <w:tblW w:type="pct" w:w="5000"/>
         <w:tblLook w:firstRow="0" w:lastRow="0" w:firstColumn="0" w:lastColumn="0" w:noHBand="0" w:noVBand="0" w:val="0000"/>
+        <w:jc w:val="start"/>
       </w:tblPr>
       <w:tblGrid>
         <w:gridCol w:w="7920"/>
@@ -14250,10 +15562,9 @@
       <w:tr>
         <w:tc>
           <w:tcPr/>
-          <w:bookmarkStart w:id="127" w:name="fig-km-tribunal-datajud"/>
-          <w:p>
-            <w:pPr>
-              <w:pStyle w:val="Figure"/>
+          <w:bookmarkStart w:id="138" w:name="fig-km-tribunal-datajud"/>
+          <w:p>
+            <w:pPr>
               <w:jc w:val="center"/>
             </w:pPr>
             <w:r>
@@ -14261,18 +15572,18 @@
                 <wp:inline>
                   <wp:extent cx="5969000" cy="3979333"/>
                   <wp:effectExtent b="0" l="0" r="0" t="0"/>
-                  <wp:docPr descr="" title="" id="125" name="Picture"/>
+                  <wp:docPr descr="" title="" id="136" name="Picture"/>
                   <a:graphic>
                     <a:graphicData uri="http://schemas.openxmlformats.org/drawingml/2006/picture">
                       <pic:pic>
                         <pic:nvPicPr>
-                          <pic:cNvPr descr="2-descritiva_files/figure-docx/fig-km-tribunal-datajud-1.png" id="126" name="Picture"/>
+                          <pic:cNvPr descr="2-descritiva_files/figure-docx/fig-km-tribunal-datajud-1.png" id="137" name="Picture"/>
                           <pic:cNvPicPr>
                             <a:picLocks noChangeArrowheads="1" noChangeAspect="1"/>
                           </pic:cNvPicPr>
                         </pic:nvPicPr>
                         <pic:blipFill>
-                          <a:blip r:embed="rId124"/>
+                          <a:blip r:embed="rId135"/>
                           <a:stretch>
                             <a:fillRect/>
                           </a:stretch>
@@ -14309,10 +15620,10 @@
               <w:pStyle w:val="ImageCaption"/>
             </w:pPr>
             <w:r>
-              <w:t xml:space="preserve">Figura 14: Curva de sobrevivência dos tempos de tramitação dos processos, por tribunal</w:t>
-            </w:r>
-          </w:p>
-          <w:bookmarkEnd w:id="127"/>
+              <w:t xml:space="preserve">Figura 16: Curva de sobrevivência dos tempos de tramitação dos processos, por tribunal</w:t>
+            </w:r>
+          </w:p>
+          <w:bookmarkEnd w:id="138"/>
         </w:tc>
       </w:tr>
     </w:tbl>
@@ -14331,7 +15642,7 @@
           <w:rPr>
             <w:rStyle w:val="Hyperlink"/>
           </w:rPr>
-          <w:t xml:space="preserve">Figura 15</w:t>
+          <w:t xml:space="preserve">Figura 17</w:t>
         </w:r>
       </w:hyperlink>
       <w:r>
@@ -14346,6 +15657,7 @@
         <w:tblStyle w:val="Table"/>
         <w:tblW w:type="pct" w:w="5000"/>
         <w:tblLook w:firstRow="0" w:lastRow="0" w:firstColumn="0" w:lastColumn="0" w:noHBand="0" w:noVBand="0" w:val="0000"/>
+        <w:jc w:val="start"/>
       </w:tblPr>
       <w:tblGrid>
         <w:gridCol w:w="7920"/>
@@ -14353,10 +15665,9 @@
       <w:tr>
         <w:tc>
           <w:tcPr/>
-          <w:bookmarkStart w:id="131" w:name="fig-km-municipio-datajud"/>
-          <w:p>
-            <w:pPr>
-              <w:pStyle w:val="Figure"/>
+          <w:bookmarkStart w:id="142" w:name="fig-km-municipio-datajud"/>
+          <w:p>
+            <w:pPr>
               <w:jc w:val="center"/>
             </w:pPr>
             <w:r>
@@ -14364,18 +15675,18 @@
                 <wp:inline>
                   <wp:extent cx="5969000" cy="3979333"/>
                   <wp:effectExtent b="0" l="0" r="0" t="0"/>
-                  <wp:docPr descr="" title="" id="129" name="Picture"/>
+                  <wp:docPr descr="" title="" id="140" name="Picture"/>
                   <a:graphic>
                     <a:graphicData uri="http://schemas.openxmlformats.org/drawingml/2006/picture">
                       <pic:pic>
                         <pic:nvPicPr>
-                          <pic:cNvPr descr="2-descritiva_files/figure-docx/fig-km-municipio-datajud-1.png" id="130" name="Picture"/>
+                          <pic:cNvPr descr="2-descritiva_files/figure-docx/fig-km-municipio-datajud-1.png" id="141" name="Picture"/>
                           <pic:cNvPicPr>
                             <a:picLocks noChangeArrowheads="1" noChangeAspect="1"/>
                           </pic:cNvPicPr>
                         </pic:nvPicPr>
                         <pic:blipFill>
-                          <a:blip r:embed="rId128"/>
+                          <a:blip r:embed="rId139"/>
                           <a:stretch>
                             <a:fillRect/>
                           </a:stretch>
@@ -14412,15 +15723,15 @@
               <w:pStyle w:val="ImageCaption"/>
             </w:pPr>
             <w:r>
-              <w:t xml:space="preserve">Figura 15: Curva de sobrevivência dos tempos de tramitação dos processos, por município</w:t>
-            </w:r>
-          </w:p>
-          <w:bookmarkEnd w:id="131"/>
+              <w:t xml:space="preserve">Figura 17: Curva de sobrevivência dos tempos de tramitação dos processos, por município</w:t>
+            </w:r>
+          </w:p>
+          <w:bookmarkEnd w:id="142"/>
         </w:tc>
       </w:tr>
     </w:tbl>
-    <w:bookmarkEnd w:id="132"/>
-    <w:bookmarkStart w:id="141" w:name="trf1-4"/>
+    <w:bookmarkEnd w:id="143"/>
+    <w:bookmarkStart w:id="152" w:name="trf1-4"/>
     <w:p>
       <w:pPr>
         <w:pStyle w:val="Ttulo3"/>
@@ -14464,7 +15775,7 @@
           <w:rPr>
             <w:rStyle w:val="Hyperlink"/>
           </w:rPr>
-          <w:t xml:space="preserve">Figura 16</w:t>
+          <w:t xml:space="preserve">Figura 18</w:t>
         </w:r>
       </w:hyperlink>
       <w:r>
@@ -14476,6 +15787,7 @@
         <w:tblStyle w:val="Table"/>
         <w:tblW w:type="pct" w:w="5000"/>
         <w:tblLook w:firstRow="0" w:lastRow="0" w:firstColumn="0" w:lastColumn="0" w:noHBand="0" w:noVBand="0" w:val="0000"/>
+        <w:jc w:val="start"/>
       </w:tblPr>
       <w:tblGrid>
         <w:gridCol w:w="7920"/>
@@ -14483,10 +15795,9 @@
       <w:tr>
         <w:tc>
           <w:tcPr/>
-          <w:bookmarkStart w:id="136" w:name="fig-km-trf1"/>
-          <w:p>
-            <w:pPr>
-              <w:pStyle w:val="Figure"/>
+          <w:bookmarkStart w:id="147" w:name="fig-km-trf1"/>
+          <w:p>
+            <w:pPr>
               <w:jc w:val="center"/>
             </w:pPr>
             <w:r>
@@ -14494,18 +15805,18 @@
                 <wp:inline>
                   <wp:extent cx="4620126" cy="3696101"/>
                   <wp:effectExtent b="0" l="0" r="0" t="0"/>
-                  <wp:docPr descr="" title="" id="134" name="Picture"/>
+                  <wp:docPr descr="" title="" id="145" name="Picture"/>
                   <a:graphic>
                     <a:graphicData uri="http://schemas.openxmlformats.org/drawingml/2006/picture">
                       <pic:pic>
                         <pic:nvPicPr>
-                          <pic:cNvPr descr="2-descritiva_files/figure-docx/fig-km-trf1-1.png" id="135" name="Picture"/>
+                          <pic:cNvPr descr="2-descritiva_files/figure-docx/fig-km-trf1-1.png" id="146" name="Picture"/>
                           <pic:cNvPicPr>
                             <a:picLocks noChangeArrowheads="1" noChangeAspect="1"/>
                           </pic:cNvPicPr>
                         </pic:nvPicPr>
                         <pic:blipFill>
-                          <a:blip r:embed="rId133"/>
+                          <a:blip r:embed="rId144"/>
                           <a:stretch>
                             <a:fillRect/>
                           </a:stretch>
@@ -14542,10 +15853,10 @@
               <w:pStyle w:val="ImageCaption"/>
             </w:pPr>
             <w:r>
-              <w:t xml:space="preserve">Figura 16: Curva de sobrevivência dos tempos de tramitação dos processos</w:t>
-            </w:r>
-          </w:p>
-          <w:bookmarkEnd w:id="136"/>
+              <w:t xml:space="preserve">Figura 18: Curva de sobrevivência dos tempos de tramitação dos processos</w:t>
+            </w:r>
+          </w:p>
+          <w:bookmarkEnd w:id="147"/>
         </w:tc>
       </w:tr>
     </w:tbl>
@@ -14564,7 +15875,7 @@
           <w:rPr>
             <w:rStyle w:val="Hyperlink"/>
           </w:rPr>
-          <w:t xml:space="preserve">Figura 17</w:t>
+          <w:t xml:space="preserve">Figura 19</w:t>
         </w:r>
       </w:hyperlink>
       <w:r>
@@ -14612,6 +15923,7 @@
         <w:tblStyle w:val="Table"/>
         <w:tblW w:type="pct" w:w="5000"/>
         <w:tblLook w:firstRow="0" w:lastRow="0" w:firstColumn="0" w:lastColumn="0" w:noHBand="0" w:noVBand="0" w:val="0000"/>
+        <w:jc w:val="start"/>
       </w:tblPr>
       <w:tblGrid>
         <w:gridCol w:w="7920"/>
@@ -14619,10 +15931,9 @@
       <w:tr>
         <w:tc>
           <w:tcPr/>
-          <w:bookmarkStart w:id="140" w:name="fig-km-assunto-trf1"/>
-          <w:p>
-            <w:pPr>
-              <w:pStyle w:val="Figure"/>
+          <w:bookmarkStart w:id="151" w:name="fig-km-assunto-trf1"/>
+          <w:p>
+            <w:pPr>
               <w:jc w:val="center"/>
             </w:pPr>
             <w:r>
@@ -14630,18 +15941,18 @@
                 <wp:inline>
                   <wp:extent cx="5969000" cy="3979333"/>
                   <wp:effectExtent b="0" l="0" r="0" t="0"/>
-                  <wp:docPr descr="" title="" id="138" name="Picture"/>
+                  <wp:docPr descr="" title="" id="149" name="Picture"/>
                   <a:graphic>
                     <a:graphicData uri="http://schemas.openxmlformats.org/drawingml/2006/picture">
                       <pic:pic>
                         <pic:nvPicPr>
-                          <pic:cNvPr descr="2-descritiva_files/figure-docx/fig-km-assunto-trf1-1.png" id="139" name="Picture"/>
+                          <pic:cNvPr descr="2-descritiva_files/figure-docx/fig-km-assunto-trf1-1.png" id="150" name="Picture"/>
                           <pic:cNvPicPr>
                             <a:picLocks noChangeArrowheads="1" noChangeAspect="1"/>
                           </pic:cNvPicPr>
                         </pic:nvPicPr>
                         <pic:blipFill>
-                          <a:blip r:embed="rId137"/>
+                          <a:blip r:embed="rId148"/>
                           <a:stretch>
                             <a:fillRect/>
                           </a:stretch>
@@ -14678,15 +15989,15 @@
               <w:pStyle w:val="ImageCaption"/>
             </w:pPr>
             <w:r>
-              <w:t xml:space="preserve">Figura 17: Curva de sobrevivência dos tempos de tramitação dos processos, por assunto</w:t>
-            </w:r>
-          </w:p>
-          <w:bookmarkEnd w:id="140"/>
+              <w:t xml:space="preserve">Figura 19: Curva de sobrevivência dos tempos de tramitação dos processos, por assunto</w:t>
+            </w:r>
+          </w:p>
+          <w:bookmarkEnd w:id="151"/>
         </w:tc>
       </w:tr>
     </w:tbl>
-    <w:bookmarkEnd w:id="141"/>
-    <w:bookmarkStart w:id="142" w:name="discussão-5"/>
+    <w:bookmarkEnd w:id="152"/>
+    <w:bookmarkStart w:id="153" w:name="discussão-5"/>
     <w:p>
       <w:pPr>
         <w:pStyle w:val="Ttulo3"/>
@@ -14703,10 +16014,10 @@
         <w:t xml:space="preserve">As três bases apresentam padrões de tempos diferentes. No SireneJud, os processos são longos, com duração mediana maior que 7 anos e o tempo dos processos não varia muito por tema. No DataJud, os processos são um pouco mais rápidos (6 anos), com uma variação considerável por assunto. No TRF1, os processos são mais curtos, o que possivelmente é um efeito do método retrospectivo de coleta, e com pouca variação nas medianas por assunto.</w:t>
       </w:r>
     </w:p>
-    <w:bookmarkEnd w:id="142"/>
-    <w:bookmarkEnd w:id="143"/>
-    <w:bookmarkEnd w:id="144"/>
-    <w:bookmarkStart w:id="147" w:name="referências"/>
+    <w:bookmarkEnd w:id="153"/>
+    <w:bookmarkEnd w:id="154"/>
+    <w:bookmarkEnd w:id="155"/>
+    <w:bookmarkStart w:id="158" w:name="referências"/>
     <w:p>
       <w:pPr>
         <w:pStyle w:val="Ttulo1"/>
@@ -14715,8 +16026,8 @@
         <w:t xml:space="preserve">Referências</w:t>
       </w:r>
     </w:p>
-    <w:bookmarkStart w:id="146" w:name="refs"/>
-    <w:bookmarkStart w:id="145" w:name="X35cb20f427f61b1005207b5dfcd2c3e632df17c"/>
+    <w:bookmarkStart w:id="157" w:name="refs"/>
+    <w:bookmarkStart w:id="156" w:name="X35cb20f427f61b1005207b5dfcd2c3e632df17c"/>
     <w:p>
       <w:pPr>
         <w:pStyle w:val="Bibliografia"/>
@@ -14747,9 +16058,9 @@
         <w:t xml:space="preserve">.</w:t>
       </w:r>
     </w:p>
-    <w:bookmarkEnd w:id="145"/>
-    <w:bookmarkEnd w:id="146"/>
-    <w:bookmarkEnd w:id="147"/>
+    <w:bookmarkEnd w:id="156"/>
+    <w:bookmarkEnd w:id="157"/>
+    <w:bookmarkEnd w:id="158"/>
     <w:sectPr>
       <w:headerReference r:id="rId9" w:type="default"/>
       <w:footerReference r:id="rId14" w:type="default"/>

</xml_diff>

<commit_message>
atualiza relatório com infomação atualizada de tempo
</commit_message>
<xml_diff>
--- a/inst/relatorios/2-descritiva.docx
+++ b/inst/relatorios/2-descritiva.docx
@@ -29,7 +29,7 @@
         <w:pStyle w:val="Data"/>
       </w:pPr>
       <w:r>
-        <w:t xml:space="preserve">2023-05-22</w:t>
+        <w:t xml:space="preserve">2023-06-10</w:t>
       </w:r>
     </w:p>
     <w:bookmarkStart w:id="21" w:name="introdução"/>
@@ -15059,44 +15059,6 @@
         <w:t xml:space="preserve">mostra os tempos por tribunal. Por serem 10 categorias, é um pouco difícil de visualizar todas as curvas. O tribunal com mnor mediana de tempo é o TJRO, com mediana de 43 meses, enquanto o tribunal com maior tempo é o TJMT, com mediana de 100 meses.</w:t>
       </w:r>
     </w:p>
-    <w:p>
-      <w:pPr>
-        <w:pStyle w:val="SourceCode"/>
-      </w:pPr>
-      <w:r>
-        <w:rPr>
-          <w:rStyle w:val="VerbatimChar"/>
-        </w:rPr>
-        <w:t xml:space="preserve">Warning: There was 1 warning in `dplyr::mutate()`.</w:t>
-      </w:r>
-      <w:r>
-        <w:br/>
-      </w:r>
-      <w:r>
-        <w:rPr>
-          <w:rStyle w:val="VerbatimChar"/>
-        </w:rPr>
-        <w:t xml:space="preserve">ℹ In argument: `assunto = stringr::str_wrap(sgt_nm_assunto, 20)`.</w:t>
-      </w:r>
-      <w:r>
-        <w:br/>
-      </w:r>
-      <w:r>
-        <w:rPr>
-          <w:rStyle w:val="VerbatimChar"/>
-        </w:rPr>
-        <w:t xml:space="preserve">Caused by warning in `stri_split_lines()`:</w:t>
-      </w:r>
-      <w:r>
-        <w:br/>
-      </w:r>
-      <w:r>
-        <w:rPr>
-          <w:rStyle w:val="VerbatimChar"/>
-        </w:rPr>
-        <w:t xml:space="preserve">! argument is not an atomic vector; coercing</w:t>
-      </w:r>
-    </w:p>
     <w:tbl>
       <w:tblPr>
         <w:tblStyle w:val="Table"/>
@@ -15307,7 +15269,7 @@
         </w:r>
       </w:hyperlink>
       <w:r>
-        <w:t xml:space="preserve">. Foram retirados tempos maiores de 10 mil dias e tempos menores que zero. A mediana é de aproximadamente 37 meses, pouco mais de 3 anos.</w:t>
+        <w:t xml:space="preserve">. Foram retirados tempos maiores de 10 mil dias e tempos menores que zero. A mediana é de aproximadamente 70 meses, quase 6 anos.</w:t>
       </w:r>
     </w:p>
     <w:tbl>
@@ -15428,22 +15390,7 @@
         <w:t xml:space="preserve"> </w:t>
       </w:r>
       <w:r>
-        <w:t xml:space="preserve">apresentou o maior tempo, com 50 meses, enquanto tráfico de drogas apresentou tempo similar à categoria</w:t>
-      </w:r>
-      <w:r>
-        <w:t xml:space="preserve"> </w:t>
-      </w:r>
-      <w:r>
-        <w:t xml:space="preserve">“</w:t>
-      </w:r>
-      <w:r>
-        <w:t xml:space="preserve">Outros</w:t>
-      </w:r>
-      <w:r>
-        <w:t xml:space="preserve">”</w:t>
-      </w:r>
-      <w:r>
-        <w:t xml:space="preserve">, com 36 meses.</w:t>
+        <w:t xml:space="preserve">apresentou o maior tempo, quase 9 anos, enquanto tráfico de drogas apresentou tempo de aproximadamente 5 anos e meio.</w:t>
       </w:r>
     </w:p>
     <w:tbl>
@@ -15546,7 +15493,7 @@
         <w:t xml:space="preserve"> </w:t>
       </w:r>
       <w:r>
-        <w:t xml:space="preserve">mostra os tempos por tribunal. O menor tempo mediano identificado foi no TJRR, com mediana de 5 meses, enquanto o maior tempo foi no TJAM, com mediana de 96 meses.</w:t>
+        <w:t xml:space="preserve">mostra os tempos por tribunal. O menor tempo mediano identificado foi no TJRR, com mediana de 9 meses, enquanto o maior tempo foi no TJTO, com mediana de quase 12 anos.</w:t>
       </w:r>
     </w:p>
     <w:tbl>
@@ -15649,7 +15596,7 @@
         <w:t xml:space="preserve"> </w:t>
       </w:r>
       <w:r>
-        <w:t xml:space="preserve">mostra os tempos por município. O município com maior tempo mediano é Boa Vista, com 5 meses meses, enquanto o município com menor tempo mediano é Manaus, com 85 meses de duração.</w:t>
+        <w:t xml:space="preserve">mostra os tempos por município. O município com maior tempo mediano é Belém (PA), com 6 anos e meio, enquanto o município com menor tempo mediano é Boa Vista (RR), com pouco menos de 7 meses de duração.</w:t>
       </w:r>
     </w:p>
     <w:tbl>

</xml_diff>